<commit_message>
refactored shared and business folder, updated documentation
</commit_message>
<xml_diff>
--- a/documentation/how_to_setup_documentation.docx
+++ b/documentation/how_to_setup_documentation.docx
@@ -603,13 +603,7 @@
       </w:r>
       <w:proofErr w:type="spellEnd"/>
       <w:r>
-        <w:t>\</w:t>
-      </w:r>
-      <w:r>
-        <w:t>project</w:t>
-      </w:r>
-      <w:r>
-        <w:t>\</w:t>
+        <w:t>\project\</w:t>
       </w:r>
       <w:proofErr w:type="spellStart"/>
       <w:r>
@@ -617,19 +611,16 @@
       </w:r>
       <w:proofErr w:type="spellEnd"/>
       <w:r>
-        <w:t>\</w:t>
-      </w:r>
-      <w:r>
-        <w:t>web</w:t>
-      </w:r>
-      <w:r>
-        <w:t>\</w:t>
-      </w:r>
-      <w:proofErr w:type="spellStart"/>
-      <w:r>
-        <w:t>mysql</w:t>
-      </w:r>
-      <w:proofErr w:type="spellEnd"/>
+        <w:t>\web\</w:t>
+      </w:r>
+      <w:proofErr w:type="spellStart"/>
+      <w:r>
+        <w:t>src</w:t>
+      </w:r>
+      <w:proofErr w:type="spellEnd"/>
+      <w:r>
+        <w:t>\app\persistence\localhost</w:t>
+      </w:r>
     </w:p>
     <w:p>
       <w:pPr>
@@ -694,7 +685,13 @@
         </w:numPr>
       </w:pPr>
       <w:r>
-        <w:t xml:space="preserve"> You need to go to app.js in </w:t>
+        <w:t xml:space="preserve"> You need to go to </w:t>
+      </w:r>
+      <w:r>
+        <w:t>localhost</w:t>
+      </w:r>
+      <w:r>
+        <w:t xml:space="preserve">.js in </w:t>
       </w:r>
       <w:proofErr w:type="spellStart"/>
       <w:r>
@@ -714,11 +711,14 @@
       </w:r>
       <w:proofErr w:type="spellStart"/>
       <w:r>
-        <w:t>mysql</w:t>
-      </w:r>
-      <w:proofErr w:type="spellEnd"/>
-      <w:r>
-        <w:t xml:space="preserve"> and update:</w:t>
+        <w:t>src</w:t>
+      </w:r>
+      <w:proofErr w:type="spellEnd"/>
+      <w:r>
+        <w:t xml:space="preserve">\app\persistence\localhost </w:t>
+      </w:r>
+      <w:r>
+        <w:t>and update:</w:t>
       </w:r>
     </w:p>
     <w:p>
@@ -1177,7 +1177,14 @@
         </w:numPr>
       </w:pPr>
       <w:r>
-        <w:t>Now from the directory where app.js is located (</w:t>
+        <w:lastRenderedPageBreak/>
+        <w:t xml:space="preserve">Now from the directory where </w:t>
+      </w:r>
+      <w:r>
+        <w:t>localhost</w:t>
+      </w:r>
+      <w:r>
+        <w:t>.js is located (</w:t>
       </w:r>
       <w:proofErr w:type="spellStart"/>
       <w:r>
@@ -1197,11 +1204,20 @@
       </w:r>
       <w:proofErr w:type="spellStart"/>
       <w:r>
-        <w:t>mysql</w:t>
-      </w:r>
-      <w:proofErr w:type="spellEnd"/>
-      <w:r>
-        <w:t>), in command line type: node app.js. You should get a message like below:</w:t>
+        <w:t>src</w:t>
+      </w:r>
+      <w:proofErr w:type="spellEnd"/>
+      <w:r>
+        <w:t>\app\persistence\localhost</w:t>
+      </w:r>
+      <w:r>
+        <w:t xml:space="preserve">), in command line type: node </w:t>
+      </w:r>
+      <w:r>
+        <w:t>localhost</w:t>
+      </w:r>
+      <w:r>
+        <w:t>.js. You should get a message like below:</w:t>
       </w:r>
     </w:p>
     <w:p>
@@ -1212,12 +1228,11 @@
         <w:rPr>
           <w:noProof/>
         </w:rPr>
-        <w:lastRenderedPageBreak/>
         <w:drawing>
-          <wp:inline distT="0" distB="0" distL="0" distR="0" wp14:anchorId="0E5F468C" wp14:editId="5DD9DA92">
-            <wp:extent cx="2273300" cy="806450"/>
-            <wp:effectExtent l="0" t="0" r="0" b="0"/>
-            <wp:docPr id="4" name="Picture 4"/>
+          <wp:inline distT="0" distB="0" distL="0" distR="0" wp14:anchorId="75D8CE07" wp14:editId="49C2B961">
+            <wp:extent cx="3200400" cy="889000"/>
+            <wp:effectExtent l="0" t="0" r="0" b="6350"/>
+            <wp:docPr id="7" name="Picture 7"/>
             <wp:cNvGraphicFramePr>
               <a:graphicFrameLocks xmlns:a="http://schemas.openxmlformats.org/drawingml/2006/main" noChangeAspect="1"/>
             </wp:cNvGraphicFramePr>
@@ -1225,7 +1240,7 @@
               <a:graphicData uri="http://schemas.openxmlformats.org/drawingml/2006/picture">
                 <pic:pic xmlns:pic="http://schemas.openxmlformats.org/drawingml/2006/picture">
                   <pic:nvPicPr>
-                    <pic:cNvPr id="0" name="Picture 2"/>
+                    <pic:cNvPr id="0" name="Picture 1"/>
                     <pic:cNvPicPr>
                       <a:picLocks noChangeAspect="1" noChangeArrowheads="1"/>
                     </pic:cNvPicPr>
@@ -1246,7 +1261,7 @@
                   <pic:spPr bwMode="auto">
                     <a:xfrm>
                       <a:off x="0" y="0"/>
-                      <a:ext cx="2273300" cy="806450"/>
+                      <a:ext cx="3200400" cy="889000"/>
                     </a:xfrm>
                     <a:prstGeom prst="rect">
                       <a:avLst/>
@@ -1272,31 +1287,195 @@
         </w:numPr>
       </w:pPr>
       <w:r>
-        <w:t xml:space="preserve">You need to create a user in the users table before you can run. In MySQL workbench, go to </w:t>
-      </w:r>
-      <w:r>
-        <w:t>Database tab</w:t>
-      </w:r>
-      <w:r>
-        <w:t xml:space="preserve"> -&gt; </w:t>
-      </w:r>
-      <w:r>
-        <w:t>Connect to Database. You will get prompted: Enter your username and password to login to your database and click advanced tab and like the screenshot change 4350 to “4350”.</w:t>
-      </w:r>
-    </w:p>
-    <w:p>
-      <w:pPr>
-        <w:pStyle w:val="ListParagraph"/>
-      </w:pPr>
-      <w:r>
-        <w:rPr>
+        <w:t xml:space="preserve">Now, you can test it out and refer to </w:t>
+      </w:r>
+      <w:r>
+        <w:t>umbuy</w:t>
+      </w:r>
+      <w:r>
+        <w:t>\project\umbuy\web\documentation</w:t>
+      </w:r>
+      <w:r>
+        <w:t>\</w:t>
+      </w:r>
+      <w:r>
+        <w:t>http_api_documentation.docx</w:t>
+      </w:r>
+    </w:p>
+    <w:p>
+      <w:pPr>
+        <w:pStyle w:val="ListParagraph"/>
+        <w:numPr>
+          <w:ilvl w:val="0"/>
+          <w:numId w:val="6"/>
+        </w:numPr>
+        <w:rPr>
+          <w:b/>
+          <w:color w:val="FF0000"/>
+        </w:rPr>
+      </w:pPr>
+      <w:r>
+        <w:rPr>
+          <w:b/>
+          <w:color w:val="FF0000"/>
+        </w:rPr>
+        <w:t>Important Note</w:t>
+      </w:r>
+      <w:r>
+        <w:rPr>
+          <w:b/>
+          <w:color w:val="FF0000"/>
+        </w:rPr>
+        <w:t xml:space="preserve">: You need to run </w:t>
+      </w:r>
+      <w:r>
+        <w:rPr>
+          <w:b/>
+          <w:color w:val="0070C0"/>
+        </w:rPr>
+        <w:t>node localhost.js</w:t>
+      </w:r>
+      <w:r>
+        <w:rPr>
+          <w:b/>
+          <w:color w:val="0070C0"/>
+        </w:rPr>
+        <w:t xml:space="preserve"> </w:t>
+      </w:r>
+      <w:r>
+        <w:rPr>
+          <w:b/>
+          <w:color w:val="FF0000"/>
+        </w:rPr>
+        <w:t>and</w:t>
+      </w:r>
+      <w:r>
+        <w:rPr>
+          <w:b/>
+          <w:color w:val="0070C0"/>
+        </w:rPr>
+        <w:t xml:space="preserve"> ng serve</w:t>
+      </w:r>
+      <w:r>
+        <w:rPr>
+          <w:b/>
+          <w:color w:val="0070C0"/>
+        </w:rPr>
+        <w:t xml:space="preserve"> </w:t>
+      </w:r>
+      <w:r>
+        <w:rPr>
+          <w:b/>
+          <w:color w:val="FF0000"/>
+        </w:rPr>
+        <w:t xml:space="preserve">at the same time </w:t>
+      </w:r>
+      <w:proofErr w:type="gramStart"/>
+      <w:r>
+        <w:rPr>
+          <w:b/>
+          <w:color w:val="FF0000"/>
+        </w:rPr>
+        <w:t>( therefore</w:t>
+      </w:r>
+      <w:proofErr w:type="gramEnd"/>
+      <w:r>
+        <w:rPr>
+          <w:b/>
+          <w:color w:val="FF0000"/>
+        </w:rPr>
+        <w:t xml:space="preserve"> 2 different command prompts or </w:t>
+      </w:r>
+      <w:proofErr w:type="spellStart"/>
+      <w:r>
+        <w:rPr>
+          <w:b/>
+          <w:color w:val="FF0000"/>
+        </w:rPr>
+        <w:t>powershells</w:t>
+      </w:r>
+      <w:proofErr w:type="spellEnd"/>
+      <w:r>
+        <w:rPr>
+          <w:b/>
+          <w:color w:val="FF0000"/>
+        </w:rPr>
+        <w:t>)</w:t>
+      </w:r>
+      <w:r>
+        <w:rPr>
+          <w:b/>
+          <w:color w:val="FF0000"/>
+        </w:rPr>
+        <w:t>.</w:t>
+      </w:r>
+    </w:p>
+    <w:p>
+      <w:pPr>
+        <w:pStyle w:val="ListParagraph"/>
+        <w:numPr>
+          <w:ilvl w:val="0"/>
+          <w:numId w:val="6"/>
+        </w:numPr>
+        <w:rPr>
+          <w:b/>
+          <w:color w:val="000000" w:themeColor="text1"/>
+        </w:rPr>
+      </w:pPr>
+      <w:r>
+        <w:rPr>
+          <w:b/>
+          <w:color w:val="000000" w:themeColor="text1"/>
+        </w:rPr>
+        <w:t xml:space="preserve">CHECK: To make sure you set the database up correctly, do node localhost.js and then once you see the message as above, open your browser and type localhost:3000/ads and you should get [] since there is no data locally at first. If you have data from the previous snapshot, then it’s fine if you get data back </w:t>
+      </w:r>
+      <w:proofErr w:type="gramStart"/>
+      <w:r>
+        <w:rPr>
+          <w:b/>
+          <w:color w:val="000000" w:themeColor="text1"/>
+        </w:rPr>
+        <w:t>as long as</w:t>
+      </w:r>
+      <w:proofErr w:type="gramEnd"/>
+      <w:r>
+        <w:rPr>
+          <w:b/>
+          <w:color w:val="000000" w:themeColor="text1"/>
+        </w:rPr>
+        <w:t xml:space="preserve"> there is no error in the command line or browser. It should look like below if there is no data:</w:t>
+      </w:r>
+      <w:bookmarkStart w:id="1" w:name="_GoBack"/>
+      <w:bookmarkEnd w:id="1"/>
+    </w:p>
+    <w:p>
+      <w:pPr>
+        <w:pStyle w:val="ListParagraph"/>
+        <w:rPr>
+          <w:b/>
+          <w:color w:val="000000" w:themeColor="text1"/>
+        </w:rPr>
+      </w:pPr>
+    </w:p>
+    <w:p>
+      <w:pPr>
+        <w:pStyle w:val="ListParagraph"/>
+        <w:rPr>
+          <w:b/>
+          <w:color w:val="000000" w:themeColor="text1"/>
+        </w:rPr>
+      </w:pPr>
+      <w:r>
+        <w:rPr>
+          <w:b/>
           <w:noProof/>
+          <w:color w:val="000000" w:themeColor="text1"/>
         </w:rPr>
         <w:drawing>
-          <wp:inline distT="0" distB="0" distL="0" distR="0" wp14:anchorId="3ACCE69E" wp14:editId="7C662DB1">
-            <wp:extent cx="3489325" cy="2511569"/>
-            <wp:effectExtent l="0" t="0" r="0" b="3175"/>
-            <wp:docPr id="2" name="Picture 2"/>
+          <wp:inline distT="0" distB="0" distL="0" distR="0" wp14:anchorId="2AB7F566" wp14:editId="0F8D8271">
+            <wp:extent cx="4972050" cy="2637579"/>
+            <wp:effectExtent l="0" t="0" r="0" b="0"/>
+            <wp:docPr id="8" name="Picture 8"/>
             <wp:cNvGraphicFramePr>
               <a:graphicFrameLocks xmlns:a="http://schemas.openxmlformats.org/drawingml/2006/main" noChangeAspect="1"/>
             </wp:cNvGraphicFramePr>
@@ -1304,13 +1483,13 @@
               <a:graphicData uri="http://schemas.openxmlformats.org/drawingml/2006/picture">
                 <pic:pic xmlns:pic="http://schemas.openxmlformats.org/drawingml/2006/picture">
                   <pic:nvPicPr>
-                    <pic:cNvPr id="0" name="Picture 1"/>
+                    <pic:cNvPr id="0" name="Picture 2"/>
                     <pic:cNvPicPr>
                       <a:picLocks noChangeAspect="1" noChangeArrowheads="1"/>
                     </pic:cNvPicPr>
                   </pic:nvPicPr>
                   <pic:blipFill>
-                    <a:blip r:embed="rId8" cstate="print">
+                    <a:blip r:embed="rId8">
                       <a:extLst>
                         <a:ext uri="{28A0092B-C50C-407E-A947-70E740481C1C}">
                           <a14:useLocalDpi xmlns:a14="http://schemas.microsoft.com/office/drawing/2010/main" val="0"/>
@@ -1325,7 +1504,7 @@
                   <pic:spPr bwMode="auto">
                     <a:xfrm>
                       <a:off x="0" y="0"/>
-                      <a:ext cx="3535047" cy="2544479"/>
+                      <a:ext cx="5006000" cy="2655589"/>
                     </a:xfrm>
                     <a:prstGeom prst="rect">
                       <a:avLst/>
@@ -1340,281 +1519,6 @@
             </a:graphic>
           </wp:inline>
         </w:drawing>
-      </w:r>
-    </w:p>
-    <w:p>
-      <w:pPr>
-        <w:pStyle w:val="ListParagraph"/>
-      </w:pPr>
-    </w:p>
-    <w:p>
-      <w:pPr>
-        <w:pStyle w:val="ListParagraph"/>
-      </w:pPr>
-      <w:r>
-        <w:rPr>
-          <w:noProof/>
-        </w:rPr>
-        <w:drawing>
-          <wp:inline distT="0" distB="0" distL="0" distR="0" wp14:anchorId="1DC9C124" wp14:editId="06AAEFC5">
-            <wp:extent cx="3489901" cy="2508250"/>
-            <wp:effectExtent l="0" t="0" r="0" b="6350"/>
-            <wp:docPr id="3" name="Picture 3"/>
-            <wp:cNvGraphicFramePr>
-              <a:graphicFrameLocks xmlns:a="http://schemas.openxmlformats.org/drawingml/2006/main" noChangeAspect="1"/>
-            </wp:cNvGraphicFramePr>
-            <a:graphic xmlns:a="http://schemas.openxmlformats.org/drawingml/2006/main">
-              <a:graphicData uri="http://schemas.openxmlformats.org/drawingml/2006/picture">
-                <pic:pic xmlns:pic="http://schemas.openxmlformats.org/drawingml/2006/picture">
-                  <pic:nvPicPr>
-                    <pic:cNvPr id="0" name="Picture 2"/>
-                    <pic:cNvPicPr>
-                      <a:picLocks noChangeAspect="1" noChangeArrowheads="1"/>
-                    </pic:cNvPicPr>
-                  </pic:nvPicPr>
-                  <pic:blipFill>
-                    <a:blip r:embed="rId9" cstate="print">
-                      <a:extLst>
-                        <a:ext uri="{28A0092B-C50C-407E-A947-70E740481C1C}">
-                          <a14:useLocalDpi xmlns:a14="http://schemas.microsoft.com/office/drawing/2010/main" val="0"/>
-                        </a:ext>
-                      </a:extLst>
-                    </a:blip>
-                    <a:srcRect/>
-                    <a:stretch>
-                      <a:fillRect/>
-                    </a:stretch>
-                  </pic:blipFill>
-                  <pic:spPr bwMode="auto">
-                    <a:xfrm>
-                      <a:off x="0" y="0"/>
-                      <a:ext cx="3509117" cy="2522061"/>
-                    </a:xfrm>
-                    <a:prstGeom prst="rect">
-                      <a:avLst/>
-                    </a:prstGeom>
-                    <a:noFill/>
-                    <a:ln>
-                      <a:noFill/>
-                    </a:ln>
-                  </pic:spPr>
-                </pic:pic>
-              </a:graphicData>
-            </a:graphic>
-          </wp:inline>
-        </w:drawing>
-      </w:r>
-    </w:p>
-    <w:p>
-      <w:pPr>
-        <w:pStyle w:val="ListParagraph"/>
-      </w:pPr>
-    </w:p>
-    <w:p>
-      <w:pPr>
-        <w:pStyle w:val="ListParagraph"/>
-        <w:numPr>
-          <w:ilvl w:val="0"/>
-          <w:numId w:val="6"/>
-        </w:numPr>
-      </w:pPr>
-      <w:r>
-        <w:t xml:space="preserve"> </w:t>
-      </w:r>
-      <w:r>
-        <w:rPr>
-          <w:noProof/>
-        </w:rPr>
-        <w:drawing>
-          <wp:inline distT="0" distB="0" distL="0" distR="0" wp14:anchorId="1EA43F05" wp14:editId="2ED44729">
-            <wp:extent cx="1638300" cy="1066800"/>
-            <wp:effectExtent l="0" t="0" r="0" b="0"/>
-            <wp:docPr id="5" name="Picture 5"/>
-            <wp:cNvGraphicFramePr>
-              <a:graphicFrameLocks xmlns:a="http://schemas.openxmlformats.org/drawingml/2006/main" noChangeAspect="1"/>
-            </wp:cNvGraphicFramePr>
-            <a:graphic xmlns:a="http://schemas.openxmlformats.org/drawingml/2006/main">
-              <a:graphicData uri="http://schemas.openxmlformats.org/drawingml/2006/picture">
-                <pic:pic xmlns:pic="http://schemas.openxmlformats.org/drawingml/2006/picture">
-                  <pic:nvPicPr>
-                    <pic:cNvPr id="0" name="Picture 3"/>
-                    <pic:cNvPicPr>
-                      <a:picLocks noChangeAspect="1" noChangeArrowheads="1"/>
-                    </pic:cNvPicPr>
-                  </pic:nvPicPr>
-                  <pic:blipFill>
-                    <a:blip r:embed="rId10">
-                      <a:extLst>
-                        <a:ext uri="{28A0092B-C50C-407E-A947-70E740481C1C}">
-                          <a14:useLocalDpi xmlns:a14="http://schemas.microsoft.com/office/drawing/2010/main" val="0"/>
-                        </a:ext>
-                      </a:extLst>
-                    </a:blip>
-                    <a:srcRect/>
-                    <a:stretch>
-                      <a:fillRect/>
-                    </a:stretch>
-                  </pic:blipFill>
-                  <pic:spPr bwMode="auto">
-                    <a:xfrm>
-                      <a:off x="0" y="0"/>
-                      <a:ext cx="1638300" cy="1066800"/>
-                    </a:xfrm>
-                    <a:prstGeom prst="rect">
-                      <a:avLst/>
-                    </a:prstGeom>
-                    <a:noFill/>
-                    <a:ln>
-                      <a:noFill/>
-                    </a:ln>
-                  </pic:spPr>
-                </pic:pic>
-              </a:graphicData>
-            </a:graphic>
-          </wp:inline>
-        </w:drawing>
-      </w:r>
-      <w:r>
-        <w:t>Double-click the database name -&gt; project4350 and a pane will</w:t>
-      </w:r>
-    </w:p>
-    <w:p>
-      <w:pPr>
-        <w:pStyle w:val="ListParagraph"/>
-        <w:numPr>
-          <w:ilvl w:val="0"/>
-          <w:numId w:val="6"/>
-        </w:numPr>
-      </w:pPr>
-      <w:r>
-        <w:lastRenderedPageBreak/>
-        <w:t>Enter</w:t>
-      </w:r>
-      <w:r>
-        <w:t xml:space="preserve"> this query: </w:t>
-      </w:r>
-      <w:r>
-        <w:t xml:space="preserve">INSERT INTO users </w:t>
-      </w:r>
-      <w:proofErr w:type="gramStart"/>
-      <w:r>
-        <w:t>VALUES(</w:t>
-      </w:r>
-      <w:proofErr w:type="gramEnd"/>
-      <w:r>
-        <w:t>1, 'Franklin', 'Bristow', 'fbristow@myumanitoba.ca', '2049876543');</w:t>
-      </w:r>
-      <w:r>
-        <w:t xml:space="preserve"> By default, we have create ad link to user 1 which this query above will create.</w:t>
-      </w:r>
-    </w:p>
-    <w:p>
-      <w:pPr>
-        <w:pStyle w:val="ListParagraph"/>
-        <w:numPr>
-          <w:ilvl w:val="0"/>
-          <w:numId w:val="6"/>
-        </w:numPr>
-      </w:pPr>
-      <w:r>
-        <w:rPr>
-          <w:noProof/>
-        </w:rPr>
-        <w:drawing>
-          <wp:inline distT="0" distB="0" distL="0" distR="0" wp14:anchorId="617DA9A2" wp14:editId="6D3E0D93">
-            <wp:extent cx="5461000" cy="823530"/>
-            <wp:effectExtent l="0" t="0" r="0" b="0"/>
-            <wp:docPr id="6" name="Picture 6"/>
-            <wp:cNvGraphicFramePr>
-              <a:graphicFrameLocks xmlns:a="http://schemas.openxmlformats.org/drawingml/2006/main" noChangeAspect="1"/>
-            </wp:cNvGraphicFramePr>
-            <a:graphic xmlns:a="http://schemas.openxmlformats.org/drawingml/2006/main">
-              <a:graphicData uri="http://schemas.openxmlformats.org/drawingml/2006/picture">
-                <pic:pic xmlns:pic="http://schemas.openxmlformats.org/drawingml/2006/picture">
-                  <pic:nvPicPr>
-                    <pic:cNvPr id="0" name="Picture 4"/>
-                    <pic:cNvPicPr>
-                      <a:picLocks noChangeAspect="1" noChangeArrowheads="1"/>
-                    </pic:cNvPicPr>
-                  </pic:nvPicPr>
-                  <pic:blipFill>
-                    <a:blip r:embed="rId11">
-                      <a:extLst>
-                        <a:ext uri="{28A0092B-C50C-407E-A947-70E740481C1C}">
-                          <a14:useLocalDpi xmlns:a14="http://schemas.microsoft.com/office/drawing/2010/main" val="0"/>
-                        </a:ext>
-                      </a:extLst>
-                    </a:blip>
-                    <a:srcRect/>
-                    <a:stretch>
-                      <a:fillRect/>
-                    </a:stretch>
-                  </pic:blipFill>
-                  <pic:spPr bwMode="auto">
-                    <a:xfrm>
-                      <a:off x="0" y="0"/>
-                      <a:ext cx="5561148" cy="838632"/>
-                    </a:xfrm>
-                    <a:prstGeom prst="rect">
-                      <a:avLst/>
-                    </a:prstGeom>
-                    <a:noFill/>
-                    <a:ln>
-                      <a:noFill/>
-                    </a:ln>
-                  </pic:spPr>
-                </pic:pic>
-              </a:graphicData>
-            </a:graphic>
-          </wp:inline>
-        </w:drawing>
-      </w:r>
-    </w:p>
-    <w:p>
-      <w:pPr>
-        <w:pStyle w:val="ListParagraph"/>
-        <w:numPr>
-          <w:ilvl w:val="0"/>
-          <w:numId w:val="6"/>
-        </w:numPr>
-      </w:pPr>
-      <w:r>
-        <w:t xml:space="preserve">Then push the lightning bolt </w:t>
-      </w:r>
-      <w:r>
-        <w:t>to</w:t>
-      </w:r>
-      <w:r>
-        <w:t xml:space="preserve"> apply.</w:t>
-      </w:r>
-    </w:p>
-    <w:p>
-      <w:pPr>
-        <w:pStyle w:val="ListParagraph"/>
-        <w:numPr>
-          <w:ilvl w:val="0"/>
-          <w:numId w:val="6"/>
-        </w:numPr>
-      </w:pPr>
-      <w:r>
-        <w:t xml:space="preserve">Now, you can test it out and refer to </w:t>
-      </w:r>
-      <w:r>
-        <w:t>umbuy</w:t>
-      </w:r>
-      <w:r>
-        <w:t>\project\umbuy\web\documenta</w:t>
-      </w:r>
-      <w:bookmarkStart w:id="1" w:name="_GoBack"/>
-      <w:bookmarkEnd w:id="1"/>
-      <w:r>
-        <w:t>tion</w:t>
-      </w:r>
-      <w:r>
-        <w:t>\</w:t>
-      </w:r>
-      <w:r>
-        <w:t>http_api_documentation.docx</w:t>
       </w:r>
     </w:p>
     <w:p>
@@ -1827,7 +1731,7 @@
         </w:rPr>
         <w:t xml:space="preserve">" </w:t>
       </w:r>
-      <w:hyperlink r:id="rId12" w:history="1">
+      <w:hyperlink r:id="rId9" w:history="1">
         <w:r>
           <w:rPr>
             <w:rStyle w:val="Hyperlink"/>
@@ -1920,6 +1824,7 @@
           <w:bCs/>
           <w:lang w:val="en-US"/>
         </w:rPr>
+        <w:lastRenderedPageBreak/>
         <w:t>After connecting to the server successfully, go to ‘4350-project-group6/project/</w:t>
       </w:r>
       <w:proofErr w:type="spellStart"/>

</xml_diff>

<commit_message>
Refactored sql for server and updated documentation
</commit_message>
<xml_diff>
--- a/documentation/how_to_setup_documentation.docx
+++ b/documentation/how_to_setup_documentation.docx
@@ -619,7 +619,7 @@
       </w:r>
       <w:proofErr w:type="spellEnd"/>
       <w:r>
-        <w:t>\app\persistence\localhost</w:t>
+        <w:t>\app\persistence</w:t>
       </w:r>
     </w:p>
     <w:p>
@@ -715,7 +715,7 @@
       </w:r>
       <w:proofErr w:type="spellEnd"/>
       <w:r>
-        <w:t xml:space="preserve">\app\persistence\localhost </w:t>
+        <w:t xml:space="preserve">\app\persistence </w:t>
       </w:r>
       <w:r>
         <w:t>and update:</w:t>
@@ -1208,7 +1208,7 @@
       </w:r>
       <w:proofErr w:type="spellEnd"/>
       <w:r>
-        <w:t>\app\persistence\localhost</w:t>
+        <w:t>\app\persistence</w:t>
       </w:r>
       <w:r>
         <w:t xml:space="preserve">), in command line type: node </w:t>
@@ -1229,10 +1229,10 @@
           <w:noProof/>
         </w:rPr>
         <w:drawing>
-          <wp:inline distT="0" distB="0" distL="0" distR="0" wp14:anchorId="75D8CE07" wp14:editId="49C2B961">
-            <wp:extent cx="3200400" cy="889000"/>
-            <wp:effectExtent l="0" t="0" r="0" b="6350"/>
-            <wp:docPr id="7" name="Picture 7"/>
+          <wp:inline distT="0" distB="0" distL="0" distR="0" wp14:anchorId="5CB50040" wp14:editId="021D6234">
+            <wp:extent cx="2844800" cy="950563"/>
+            <wp:effectExtent l="0" t="0" r="0" b="2540"/>
+            <wp:docPr id="2" name="Picture 2"/>
             <wp:cNvGraphicFramePr>
               <a:graphicFrameLocks xmlns:a="http://schemas.openxmlformats.org/drawingml/2006/main" noChangeAspect="1"/>
             </wp:cNvGraphicFramePr>
@@ -1261,7 +1261,7 @@
                   <pic:spPr bwMode="auto">
                     <a:xfrm>
                       <a:off x="0" y="0"/>
-                      <a:ext cx="3200400" cy="889000"/>
+                      <a:ext cx="2881380" cy="962786"/>
                     </a:xfrm>
                     <a:prstGeom prst="rect">
                       <a:avLst/>
@@ -1427,55 +1427,66 @@
           <w:b/>
           <w:color w:val="000000" w:themeColor="text1"/>
         </w:rPr>
-        <w:t xml:space="preserve">CHECK: To make sure you set the database up correctly, do node localhost.js and then once you see the message as above, open your browser and type localhost:3000/ads and you should get [] since there is no data locally at first. If you have data from the previous snapshot, then it’s fine if you get data back </w:t>
-      </w:r>
-      <w:proofErr w:type="gramStart"/>
+        <w:t>CHECK: To make sure you set the database up correctly, do node localhost.js and then once you see the message as above, open your browser and type localhost:3000/</w:t>
+      </w:r>
+      <w:proofErr w:type="spellStart"/>
       <w:r>
         <w:rPr>
           <w:b/>
           <w:color w:val="000000" w:themeColor="text1"/>
         </w:rPr>
-        <w:t>as long as</w:t>
-      </w:r>
-      <w:proofErr w:type="gramEnd"/>
+        <w:t>api</w:t>
+      </w:r>
+      <w:proofErr w:type="spellEnd"/>
       <w:r>
         <w:rPr>
           <w:b/>
           <w:color w:val="000000" w:themeColor="text1"/>
         </w:rPr>
+        <w:t>/</w:t>
+      </w:r>
+      <w:r>
+        <w:rPr>
+          <w:b/>
+          <w:color w:val="000000" w:themeColor="text1"/>
+        </w:rPr>
+        <w:t xml:space="preserve">ads and you should get [] since there is no data locally at first. If you have data from the previous snapshot, then it’s fine if you get data back </w:t>
+      </w:r>
+      <w:proofErr w:type="gramStart"/>
+      <w:r>
+        <w:rPr>
+          <w:b/>
+          <w:color w:val="000000" w:themeColor="text1"/>
+        </w:rPr>
+        <w:t>as long as</w:t>
+      </w:r>
+      <w:proofErr w:type="gramEnd"/>
+      <w:r>
+        <w:rPr>
+          <w:b/>
+          <w:color w:val="000000" w:themeColor="text1"/>
+        </w:rPr>
         <w:t xml:space="preserve"> there is no error in the command line or browser. It should look like below if there is no data:</w:t>
       </w:r>
+    </w:p>
+    <w:p>
+      <w:pPr>
+        <w:rPr>
+          <w:b/>
+          <w:color w:val="000000" w:themeColor="text1"/>
+        </w:rPr>
+      </w:pPr>
       <w:bookmarkStart w:id="1" w:name="_GoBack"/>
       <w:bookmarkEnd w:id="1"/>
-    </w:p>
-    <w:p>
-      <w:pPr>
-        <w:pStyle w:val="ListParagraph"/>
-        <w:rPr>
-          <w:b/>
-          <w:color w:val="000000" w:themeColor="text1"/>
-        </w:rPr>
-      </w:pPr>
-    </w:p>
-    <w:p>
-      <w:pPr>
-        <w:pStyle w:val="ListParagraph"/>
-        <w:rPr>
-          <w:b/>
-          <w:color w:val="000000" w:themeColor="text1"/>
-        </w:rPr>
-      </w:pPr>
-      <w:r>
-        <w:rPr>
-          <w:b/>
+      <w:r>
+        <w:rPr>
           <w:noProof/>
-          <w:color w:val="000000" w:themeColor="text1"/>
         </w:rPr>
         <w:drawing>
-          <wp:inline distT="0" distB="0" distL="0" distR="0" wp14:anchorId="2AB7F566" wp14:editId="0F8D8271">
-            <wp:extent cx="4972050" cy="2637579"/>
-            <wp:effectExtent l="0" t="0" r="0" b="0"/>
-            <wp:docPr id="8" name="Picture 8"/>
+          <wp:inline distT="0" distB="0" distL="0" distR="0" wp14:anchorId="58909D26" wp14:editId="628793C3">
+            <wp:extent cx="4895850" cy="3155950"/>
+            <wp:effectExtent l="0" t="0" r="0" b="6350"/>
+            <wp:docPr id="3" name="Picture 3"/>
             <wp:cNvGraphicFramePr>
               <a:graphicFrameLocks xmlns:a="http://schemas.openxmlformats.org/drawingml/2006/main" noChangeAspect="1"/>
             </wp:cNvGraphicFramePr>
@@ -1504,7 +1515,7 @@
                   <pic:spPr bwMode="auto">
                     <a:xfrm>
                       <a:off x="0" y="0"/>
-                      <a:ext cx="5006000" cy="2655589"/>
+                      <a:ext cx="4895850" cy="3155950"/>
                     </a:xfrm>
                     <a:prstGeom prst="rect">
                       <a:avLst/>
@@ -1684,6 +1695,7 @@
           <w:bCs/>
           <w:lang w:val="en-US"/>
         </w:rPr>
+        <w:lastRenderedPageBreak/>
         <w:t>ssh</w:t>
       </w:r>
       <w:proofErr w:type="spellEnd"/>
@@ -1824,7 +1836,6 @@
           <w:bCs/>
           <w:lang w:val="en-US"/>
         </w:rPr>
-        <w:lastRenderedPageBreak/>
         <w:t>After connecting to the server successfully, go to ‘4350-project-group6/project/</w:t>
       </w:r>
       <w:proofErr w:type="spellStart"/>

</xml_diff>

<commit_message>
Updated documentation for server
</commit_message>
<xml_diff>
--- a/documentation/how_to_setup_documentation.docx
+++ b/documentation/how_to_setup_documentation.docx
@@ -1476,8 +1476,6 @@
           <w:color w:val="000000" w:themeColor="text1"/>
         </w:rPr>
       </w:pPr>
-      <w:bookmarkStart w:id="1" w:name="_GoBack"/>
-      <w:bookmarkEnd w:id="1"/>
       <w:r>
         <w:rPr>
           <w:noProof/>
@@ -1836,25 +1834,33 @@
           <w:bCs/>
           <w:lang w:val="en-US"/>
         </w:rPr>
-        <w:t>After connecting to the server successfully, go to ‘4350-project-group6/project/</w:t>
-      </w:r>
-      <w:proofErr w:type="spellStart"/>
+        <w:t>After connecting to the server successfully, go to ‘</w:t>
+      </w:r>
       <w:r>
         <w:rPr>
           <w:rFonts w:eastAsia="Times New Roman" w:cstheme="minorHAnsi"/>
           <w:bCs/>
           <w:lang w:val="en-US"/>
         </w:rPr>
-        <w:t>umbuy</w:t>
-      </w:r>
-      <w:proofErr w:type="spellEnd"/>
+        <w:t>/home/ubuntu/deployment</w:t>
+      </w:r>
       <w:r>
         <w:rPr>
           <w:rFonts w:eastAsia="Times New Roman" w:cstheme="minorHAnsi"/>
           <w:bCs/>
           <w:lang w:val="en-US"/>
         </w:rPr>
-        <w:t>/web’. If you run ‘ls’, then you should be able to see ‘server.js’ file. In the same directory, please transfer your previously created ‘</w:t>
+        <w:t>’</w:t>
+      </w:r>
+      <w:bookmarkStart w:id="1" w:name="_GoBack"/>
+      <w:bookmarkEnd w:id="1"/>
+      <w:r>
+        <w:rPr>
+          <w:rFonts w:eastAsia="Times New Roman" w:cstheme="minorHAnsi"/>
+          <w:bCs/>
+          <w:lang w:val="en-US"/>
+        </w:rPr>
+        <w:t>. If you run ‘ls’, then you should be able to see ‘server.js’ file. In the same directory, please transfer your previously created ‘</w:t>
       </w:r>
       <w:proofErr w:type="spellStart"/>
       <w:r>

</xml_diff>

<commit_message>
Set up acceptance tests
</commit_message>
<xml_diff>
--- a/documentation/how_to_setup_documentation.docx
+++ b/documentation/how_to_setup_documentation.docx
@@ -1,6 +1,6 @@
 
 <file path=word/document.xml><?xml version="1.0" encoding="utf-8"?>
-<w:document xmlns:wpc="http://schemas.microsoft.com/office/word/2010/wordprocessingCanvas" xmlns:mo="http://schemas.microsoft.com/office/mac/office/2008/main" xmlns:mc="http://schemas.openxmlformats.org/markup-compatibility/2006" xmlns:mv="urn:schemas-microsoft-com:mac:vml" xmlns:o="urn:schemas-microsoft-com:office:office" xmlns:r="http://schemas.openxmlformats.org/officeDocument/2006/relationships" xmlns:m="http://schemas.openxmlformats.org/officeDocument/2006/math" xmlns:v="urn:schemas-microsoft-com:vml" xmlns:wp14="http://schemas.microsoft.com/office/word/2010/wordprocessingDrawing" xmlns:wp="http://schemas.openxmlformats.org/drawingml/2006/wordprocessingDrawing" xmlns:w10="urn:schemas-microsoft-com:office:word" xmlns:w="http://schemas.openxmlformats.org/wordprocessingml/2006/main" xmlns:w14="http://schemas.microsoft.com/office/word/2010/wordml" xmlns:w15="http://schemas.microsoft.com/office/word/2012/wordml" xmlns:wpg="http://schemas.microsoft.com/office/word/2010/wordprocessingGroup" xmlns:wpi="http://schemas.microsoft.com/office/word/2010/wordprocessingInk" xmlns:wne="http://schemas.microsoft.com/office/word/2006/wordml" xmlns:wps="http://schemas.microsoft.com/office/word/2010/wordprocessingShape" mc:Ignorable="w14 w15 wp14">
+<w:document xmlns:wpc="http://schemas.microsoft.com/office/word/2010/wordprocessingCanvas" xmlns:cx="http://schemas.microsoft.com/office/drawing/2014/chartex" xmlns:cx1="http://schemas.microsoft.com/office/drawing/2015/9/8/chartex" xmlns:cx2="http://schemas.microsoft.com/office/drawing/2015/10/21/chartex" xmlns:cx3="http://schemas.microsoft.com/office/drawing/2016/5/9/chartex" xmlns:cx4="http://schemas.microsoft.com/office/drawing/2016/5/10/chartex" xmlns:cx5="http://schemas.microsoft.com/office/drawing/2016/5/11/chartex" xmlns:cx6="http://schemas.microsoft.com/office/drawing/2016/5/12/chartex" xmlns:cx7="http://schemas.microsoft.com/office/drawing/2016/5/13/chartex" xmlns:cx8="http://schemas.microsoft.com/office/drawing/2016/5/14/chartex" xmlns:mc="http://schemas.openxmlformats.org/markup-compatibility/2006" xmlns:aink="http://schemas.microsoft.com/office/drawing/2016/ink" xmlns:am3d="http://schemas.microsoft.com/office/drawing/2017/model3d" xmlns:o="urn:schemas-microsoft-com:office:office" xmlns:r="http://schemas.openxmlformats.org/officeDocument/2006/relationships" xmlns:m="http://schemas.openxmlformats.org/officeDocument/2006/math" xmlns:v="urn:schemas-microsoft-com:vml" xmlns:wp14="http://schemas.microsoft.com/office/word/2010/wordprocessingDrawing" xmlns:wp="http://schemas.openxmlformats.org/drawingml/2006/wordprocessingDrawing" xmlns:w10="urn:schemas-microsoft-com:office:word" xmlns:w="http://schemas.openxmlformats.org/wordprocessingml/2006/main" xmlns:w14="http://schemas.microsoft.com/office/word/2010/wordml" xmlns:w15="http://schemas.microsoft.com/office/word/2012/wordml" xmlns:w16cid="http://schemas.microsoft.com/office/word/2016/wordml/cid" xmlns:w16se="http://schemas.microsoft.com/office/word/2015/wordml/symex" xmlns:wpg="http://schemas.microsoft.com/office/word/2010/wordprocessingGroup" xmlns:wpi="http://schemas.microsoft.com/office/word/2010/wordprocessingInk" xmlns:wne="http://schemas.microsoft.com/office/word/2006/wordml" xmlns:wps="http://schemas.microsoft.com/office/word/2010/wordprocessingShape" mc:Ignorable="w14 w15 w16se w16cid wp14">
   <w:body>
     <w:p>
       <w:r>
@@ -369,6 +369,64 @@
         </w:numPr>
       </w:pPr>
       <w:r>
+        <w:t xml:space="preserve">You can run </w:t>
+      </w:r>
+      <w:r>
+        <w:t>e2e</w:t>
+      </w:r>
+      <w:r>
+        <w:t xml:space="preserve"> testing</w:t>
+      </w:r>
+      <w:r>
+        <w:t xml:space="preserve"> (system tests) </w:t>
+      </w:r>
+      <w:r>
+        <w:t xml:space="preserve">by running, </w:t>
+      </w:r>
+    </w:p>
+    <w:p>
+      <w:pPr>
+        <w:pStyle w:val="ListParagraph"/>
+        <w:ind w:left="1440" w:firstLine="720"/>
+      </w:pPr>
+      <w:r>
+        <w:t xml:space="preserve">1) </w:t>
+      </w:r>
+      <w:proofErr w:type="spellStart"/>
+      <w:r>
+        <w:t>webdriver</w:t>
+      </w:r>
+      <w:proofErr w:type="spellEnd"/>
+      <w:r>
+        <w:t>-manager start</w:t>
+      </w:r>
+    </w:p>
+    <w:p>
+      <w:pPr>
+        <w:pStyle w:val="ListParagraph"/>
+        <w:ind w:left="2160"/>
+      </w:pPr>
+      <w:r>
+        <w:t xml:space="preserve">2) </w:t>
+      </w:r>
+      <w:bookmarkStart w:id="0" w:name="_GoBack"/>
+      <w:bookmarkEnd w:id="0"/>
+      <w:r>
+        <w:t xml:space="preserve">$ ng </w:t>
+      </w:r>
+      <w:r>
+        <w:t>e2e</w:t>
+      </w:r>
+    </w:p>
+    <w:p>
+      <w:pPr>
+        <w:pStyle w:val="ListParagraph"/>
+        <w:numPr>
+          <w:ilvl w:val="1"/>
+          <w:numId w:val="1"/>
+        </w:numPr>
+      </w:pPr>
+      <w:r>
         <w:t xml:space="preserve">You can build your own </w:t>
       </w:r>
       <w:proofErr w:type="spellStart"/>
@@ -386,8 +444,14 @@
         <w:ind w:left="2160"/>
       </w:pPr>
       <w:r>
-        <w:t xml:space="preserve">$ ng build –prod  </w:t>
-      </w:r>
+        <w:t>$ ng build –prod</w:t>
+      </w:r>
+    </w:p>
+    <w:p>
+      <w:pPr>
+        <w:pStyle w:val="ListParagraph"/>
+        <w:ind w:left="2160"/>
+      </w:pPr>
     </w:p>
     <w:p>
       <w:pPr>
@@ -413,8 +477,6 @@
       <w:pPr>
         <w:pStyle w:val="ListParagraph"/>
       </w:pPr>
-      <w:bookmarkStart w:id="0" w:name="_GoBack"/>
-      <w:bookmarkEnd w:id="0"/>
     </w:p>
     <w:p>
       <w:pPr>
@@ -517,7 +579,17 @@
           <w:shd w:val="clear" w:color="auto" w:fill="FFFFFF"/>
           <w:lang w:eastAsia="zh-CN"/>
         </w:rPr>
-      </w:r>
+        <w:fldChar w:fldCharType="separate"/>
+      </w:r>
+      <w:r>
+        <w:rPr>
+          <w:rFonts w:eastAsia="Times New Roman" w:cs="Times New Roman"/>
+          <w:color w:val="0366D6"/>
+          <w:lang w:eastAsia="zh-CN"/>
+        </w:rPr>
+        <w:t>umbuy</w:t>
+      </w:r>
+      <w:proofErr w:type="spellEnd"/>
       <w:r>
         <w:rPr>
           <w:rFonts w:eastAsia="Times New Roman" w:cs="Times New Roman"/>
@@ -525,17 +597,8 @@
           <w:shd w:val="clear" w:color="auto" w:fill="FFFFFF"/>
           <w:lang w:eastAsia="zh-CN"/>
         </w:rPr>
-        <w:fldChar w:fldCharType="separate"/>
-      </w:r>
-      <w:r>
-        <w:rPr>
-          <w:rFonts w:eastAsia="Times New Roman" w:cs="Times New Roman"/>
-          <w:color w:val="0366D6"/>
-          <w:lang w:eastAsia="zh-CN"/>
-        </w:rPr>
-        <w:t>umbuy</w:t>
-      </w:r>
-      <w:proofErr w:type="spellEnd"/>
+        <w:fldChar w:fldCharType="end"/>
+      </w:r>
       <w:r>
         <w:rPr>
           <w:rFonts w:eastAsia="Times New Roman" w:cs="Times New Roman"/>
@@ -543,69 +606,18 @@
           <w:shd w:val="clear" w:color="auto" w:fill="FFFFFF"/>
           <w:lang w:eastAsia="zh-CN"/>
         </w:rPr>
-        <w:fldChar w:fldCharType="end"/>
-      </w:r>
-      <w:r>
-        <w:rPr>
-          <w:rFonts w:eastAsia="Times New Roman" w:cs="Times New Roman"/>
-          <w:color w:val="586069"/>
-          <w:shd w:val="clear" w:color="auto" w:fill="FFFFFF"/>
-          <w:lang w:eastAsia="zh-CN"/>
-        </w:rPr>
         <w:t>/</w:t>
       </w:r>
-      <w:r>
-        <w:rPr>
-          <w:rFonts w:eastAsia="Times New Roman" w:cs="Times New Roman"/>
-          <w:color w:val="586069"/>
-          <w:shd w:val="clear" w:color="auto" w:fill="FFFFFF"/>
-          <w:lang w:eastAsia="zh-CN"/>
-        </w:rPr>
-        <w:fldChar w:fldCharType="begin"/>
-      </w:r>
-      <w:r>
-        <w:rPr>
-          <w:rFonts w:eastAsia="Times New Roman" w:cs="Times New Roman"/>
-          <w:color w:val="586069"/>
-          <w:shd w:val="clear" w:color="auto" w:fill="FFFFFF"/>
-          <w:lang w:eastAsia="zh-CN"/>
-        </w:rPr>
-        <w:instrText xml:space="preserve"> HYPERLINK "https://github.com/AraiYuno/umbuy/tree/master/project/umbuy/mobile" </w:instrText>
-      </w:r>
-      <w:r>
-        <w:rPr>
-          <w:rFonts w:eastAsia="Times New Roman" w:cs="Times New Roman"/>
-          <w:color w:val="586069"/>
-          <w:shd w:val="clear" w:color="auto" w:fill="FFFFFF"/>
-          <w:lang w:eastAsia="zh-CN"/>
-        </w:rPr>
-      </w:r>
-      <w:r>
-        <w:rPr>
-          <w:rFonts w:eastAsia="Times New Roman" w:cs="Times New Roman"/>
-          <w:color w:val="586069"/>
-          <w:shd w:val="clear" w:color="auto" w:fill="FFFFFF"/>
-          <w:lang w:eastAsia="zh-CN"/>
-        </w:rPr>
-        <w:fldChar w:fldCharType="separate"/>
-      </w:r>
-      <w:r>
-        <w:rPr>
-          <w:rFonts w:eastAsia="Times New Roman" w:cs="Times New Roman"/>
-          <w:color w:val="0366D6"/>
-          <w:lang w:eastAsia="zh-CN"/>
-        </w:rPr>
-        <w:t>mobile</w:t>
-      </w:r>
-      <w:r>
-        <w:rPr>
-          <w:rFonts w:eastAsia="Times New Roman" w:cs="Times New Roman"/>
-          <w:color w:val="586069"/>
-          <w:shd w:val="clear" w:color="auto" w:fill="FFFFFF"/>
-          <w:lang w:eastAsia="zh-CN"/>
-        </w:rPr>
-        <w:fldChar w:fldCharType="end"/>
-      </w:r>
+      <w:hyperlink r:id="rId7" w:history="1">
+        <w:r>
+          <w:rPr>
+            <w:rFonts w:eastAsia="Times New Roman" w:cs="Times New Roman"/>
+            <w:color w:val="0366D6"/>
+            <w:lang w:eastAsia="zh-CN"/>
+          </w:rPr>
+          <w:t>mobile</w:t>
+        </w:r>
+      </w:hyperlink>
       <w:r>
         <w:rPr>
           <w:lang w:val="en-CA"/>
@@ -636,19 +648,7 @@
         <w:rPr>
           <w:lang w:val="en-CA"/>
         </w:rPr>
-        <w:t>Build the project using Android Studio and</w:t>
-      </w:r>
-      <w:r>
-        <w:rPr>
-          <w:lang w:val="en-CA"/>
-        </w:rPr>
-        <w:t xml:space="preserve"> run it with emulator. Then you </w:t>
-      </w:r>
-      <w:r>
-        <w:rPr>
-          <w:lang w:val="en-CA"/>
-        </w:rPr>
-        <w:t>are good to go.</w:t>
+        <w:t>Build the project using Android Studio and run it with emulator. Then you are good to go.</w:t>
       </w:r>
     </w:p>
     <w:p>
@@ -681,7 +681,6 @@
         <w:ind w:left="0"/>
       </w:pPr>
       <w:r>
-        <w:lastRenderedPageBreak/>
         <w:t>Requirements:</w:t>
       </w:r>
     </w:p>
@@ -1370,7 +1369,11 @@
         <w:t>127.0.0.1 means localhost, change the user and password fields to match the username and password you chose for MySQL</w:t>
       </w:r>
       <w:r>
-        <w:t>, the database name is shown in the screenshot below and port is 3306 which is the default. If you change the port while setting up MySQL, make sure to change port to that port number.</w:t>
+        <w:t xml:space="preserve">, the database name is shown in the screenshot below and port </w:t>
+      </w:r>
+      <w:r>
+        <w:lastRenderedPageBreak/>
+        <w:t>is 3306 which is the default. If you change the port while setting up MySQL, make sure to change port to that port number.</w:t>
       </w:r>
     </w:p>
     <w:bookmarkEnd w:id="1"/>
@@ -1383,7 +1386,6 @@
           <w:noProof/>
           <w:lang w:val="en-US" w:eastAsia="zh-CN"/>
         </w:rPr>
-        <w:lastRenderedPageBreak/>
         <w:drawing>
           <wp:inline distT="0" distB="0" distL="0" distR="0" wp14:anchorId="0CA5AFAD" wp14:editId="2BA2B7DF">
             <wp:extent cx="4248150" cy="1536700"/>
@@ -1402,7 +1404,7 @@
                     </pic:cNvPicPr>
                   </pic:nvPicPr>
                   <pic:blipFill>
-                    <a:blip r:embed="rId7">
+                    <a:blip r:embed="rId8">
                       <a:extLst>
                         <a:ext uri="{28A0092B-C50C-407E-A947-70E740481C1C}">
                           <a14:useLocalDpi xmlns:a14="http://schemas.microsoft.com/office/drawing/2010/main" val="0"/>
@@ -1527,7 +1529,7 @@
                     </pic:cNvPicPr>
                   </pic:nvPicPr>
                   <pic:blipFill>
-                    <a:blip r:embed="rId8">
+                    <a:blip r:embed="rId9">
                       <a:extLst>
                         <a:ext uri="{28A0092B-C50C-407E-A947-70E740481C1C}">
                           <a14:useLocalDpi xmlns:a14="http://schemas.microsoft.com/office/drawing/2010/main" val="0"/>
@@ -1746,6 +1748,7 @@
           <w:noProof/>
           <w:lang w:val="en-US" w:eastAsia="zh-CN"/>
         </w:rPr>
+        <w:lastRenderedPageBreak/>
         <w:drawing>
           <wp:inline distT="0" distB="0" distL="0" distR="0" wp14:anchorId="58909D26" wp14:editId="628793C3">
             <wp:extent cx="4895850" cy="3155950"/>
@@ -1764,7 +1767,7 @@
                     </pic:cNvPicPr>
                   </pic:nvPicPr>
                   <pic:blipFill>
-                    <a:blip r:embed="rId9">
+                    <a:blip r:embed="rId10">
                       <a:extLst>
                         <a:ext uri="{28A0092B-C50C-407E-A947-70E740481C1C}">
                           <a14:useLocalDpi xmlns:a14="http://schemas.microsoft.com/office/drawing/2010/main" val="0"/>
@@ -1808,7 +1811,6 @@
           <w:b/>
           <w:sz w:val="28"/>
         </w:rPr>
-        <w:lastRenderedPageBreak/>
         <w:t>Running the project on AWS EC2.</w:t>
       </w:r>
     </w:p>
@@ -2007,7 +2009,7 @@
         </w:rPr>
         <w:t xml:space="preserve">" </w:t>
       </w:r>
-      <w:hyperlink r:id="rId10" w:history="1">
+      <w:hyperlink r:id="rId11" w:history="1">
         <w:r>
           <w:rPr>
             <w:rStyle w:val="Hyperlink"/>
@@ -2664,8 +2666,8 @@
 </file>
 
 <file path=word/numbering.xml><?xml version="1.0" encoding="utf-8"?>
-<w:numbering xmlns:wpc="http://schemas.microsoft.com/office/word/2010/wordprocessingCanvas" xmlns:mo="http://schemas.microsoft.com/office/mac/office/2008/main" xmlns:mc="http://schemas.openxmlformats.org/markup-compatibility/2006" xmlns:mv="urn:schemas-microsoft-com:mac:vml" xmlns:o="urn:schemas-microsoft-com:office:office" xmlns:r="http://schemas.openxmlformats.org/officeDocument/2006/relationships" xmlns:m="http://schemas.openxmlformats.org/officeDocument/2006/math" xmlns:v="urn:schemas-microsoft-com:vml" xmlns:wp14="http://schemas.microsoft.com/office/word/2010/wordprocessingDrawing" xmlns:wp="http://schemas.openxmlformats.org/drawingml/2006/wordprocessingDrawing" xmlns:w10="urn:schemas-microsoft-com:office:word" xmlns:w="http://schemas.openxmlformats.org/wordprocessingml/2006/main" xmlns:w14="http://schemas.microsoft.com/office/word/2010/wordml" xmlns:w15="http://schemas.microsoft.com/office/word/2012/wordml" xmlns:wpg="http://schemas.microsoft.com/office/word/2010/wordprocessingGroup" xmlns:wpi="http://schemas.microsoft.com/office/word/2010/wordprocessingInk" xmlns:wne="http://schemas.microsoft.com/office/word/2006/wordml" xmlns:wps="http://schemas.microsoft.com/office/word/2010/wordprocessingShape" mc:Ignorable="w14 w15 wp14">
-  <w:abstractNum w:abstractNumId="0">
+<w:numbering xmlns:wpc="http://schemas.microsoft.com/office/word/2010/wordprocessingCanvas" xmlns:cx="http://schemas.microsoft.com/office/drawing/2014/chartex" xmlns:cx1="http://schemas.microsoft.com/office/drawing/2015/9/8/chartex" xmlns:cx2="http://schemas.microsoft.com/office/drawing/2015/10/21/chartex" xmlns:cx3="http://schemas.microsoft.com/office/drawing/2016/5/9/chartex" xmlns:cx4="http://schemas.microsoft.com/office/drawing/2016/5/10/chartex" xmlns:cx5="http://schemas.microsoft.com/office/drawing/2016/5/11/chartex" xmlns:cx6="http://schemas.microsoft.com/office/drawing/2016/5/12/chartex" xmlns:cx7="http://schemas.microsoft.com/office/drawing/2016/5/13/chartex" xmlns:cx8="http://schemas.microsoft.com/office/drawing/2016/5/14/chartex" xmlns:mc="http://schemas.openxmlformats.org/markup-compatibility/2006" xmlns:aink="http://schemas.microsoft.com/office/drawing/2016/ink" xmlns:am3d="http://schemas.microsoft.com/office/drawing/2017/model3d" xmlns:o="urn:schemas-microsoft-com:office:office" xmlns:r="http://schemas.openxmlformats.org/officeDocument/2006/relationships" xmlns:m="http://schemas.openxmlformats.org/officeDocument/2006/math" xmlns:v="urn:schemas-microsoft-com:vml" xmlns:wp14="http://schemas.microsoft.com/office/word/2010/wordprocessingDrawing" xmlns:wp="http://schemas.openxmlformats.org/drawingml/2006/wordprocessingDrawing" xmlns:w10="urn:schemas-microsoft-com:office:word" xmlns:w="http://schemas.openxmlformats.org/wordprocessingml/2006/main" xmlns:w14="http://schemas.microsoft.com/office/word/2010/wordml" xmlns:w15="http://schemas.microsoft.com/office/word/2012/wordml" xmlns:w16cid="http://schemas.microsoft.com/office/word/2016/wordml/cid" xmlns:w16se="http://schemas.microsoft.com/office/word/2015/wordml/symex" xmlns:wpg="http://schemas.microsoft.com/office/word/2010/wordprocessingGroup" xmlns:wpi="http://schemas.microsoft.com/office/word/2010/wordprocessingInk" xmlns:wne="http://schemas.microsoft.com/office/word/2006/wordml" xmlns:wps="http://schemas.microsoft.com/office/word/2010/wordprocessingShape" mc:Ignorable="w14 w15 w16se w16cid wp14">
+  <w:abstractNum w:abstractNumId="0" w15:restartNumberingAfterBreak="0">
     <w:nsid w:val="3F6C599B"/>
     <w:multiLevelType w:val="hybridMultilevel"/>
     <w:tmpl w:val="96C22546"/>
@@ -2754,7 +2756,7 @@
       </w:pPr>
     </w:lvl>
   </w:abstractNum>
-  <w:abstractNum w:abstractNumId="1">
+  <w:abstractNum w:abstractNumId="1" w15:restartNumberingAfterBreak="0">
     <w:nsid w:val="4A9F078B"/>
     <w:multiLevelType w:val="hybridMultilevel"/>
     <w:tmpl w:val="427011EC"/>
@@ -2840,7 +2842,7 @@
       </w:pPr>
     </w:lvl>
   </w:abstractNum>
-  <w:abstractNum w:abstractNumId="2">
+  <w:abstractNum w:abstractNumId="2" w15:restartNumberingAfterBreak="0">
     <w:nsid w:val="5F463C05"/>
     <w:multiLevelType w:val="hybridMultilevel"/>
     <w:tmpl w:val="C3FC50AA"/>
@@ -2932,7 +2934,7 @@
       </w:pPr>
     </w:lvl>
   </w:abstractNum>
-  <w:abstractNum w:abstractNumId="3">
+  <w:abstractNum w:abstractNumId="3" w15:restartNumberingAfterBreak="0">
     <w:nsid w:val="62092C4E"/>
     <w:multiLevelType w:val="hybridMultilevel"/>
     <w:tmpl w:val="717E6010"/>
@@ -3024,7 +3026,7 @@
       </w:pPr>
     </w:lvl>
   </w:abstractNum>
-  <w:abstractNum w:abstractNumId="4">
+  <w:abstractNum w:abstractNumId="4" w15:restartNumberingAfterBreak="0">
     <w:nsid w:val="66D96584"/>
     <w:multiLevelType w:val="hybridMultilevel"/>
     <w:tmpl w:val="75D4AB0E"/>
@@ -3110,7 +3112,7 @@
       </w:pPr>
     </w:lvl>
   </w:abstractNum>
-  <w:abstractNum w:abstractNumId="5">
+  <w:abstractNum w:abstractNumId="5" w15:restartNumberingAfterBreak="0">
     <w:nsid w:val="675D2C48"/>
     <w:multiLevelType w:val="hybridMultilevel"/>
     <w:tmpl w:val="DDAA7B6E"/>
@@ -3196,7 +3198,7 @@
       </w:pPr>
     </w:lvl>
   </w:abstractNum>
-  <w:abstractNum w:abstractNumId="6">
+  <w:abstractNum w:abstractNumId="6" w15:restartNumberingAfterBreak="0">
     <w:nsid w:val="70A36A87"/>
     <w:multiLevelType w:val="hybridMultilevel"/>
     <w:tmpl w:val="15A4B37C"/>
@@ -3282,7 +3284,7 @@
       </w:pPr>
     </w:lvl>
   </w:abstractNum>
-  <w:abstractNum w:abstractNumId="7">
+  <w:abstractNum w:abstractNumId="7" w15:restartNumberingAfterBreak="0">
     <w:nsid w:val="739F6A9B"/>
     <w:multiLevelType w:val="hybridMultilevel"/>
     <w:tmpl w:val="B4827E4C"/>
@@ -3399,7 +3401,7 @@
 </file>
 
 <file path=word/styles.xml><?xml version="1.0" encoding="utf-8"?>
-<w:styles xmlns:mc="http://schemas.openxmlformats.org/markup-compatibility/2006" xmlns:r="http://schemas.openxmlformats.org/officeDocument/2006/relationships" xmlns:w="http://schemas.openxmlformats.org/wordprocessingml/2006/main" xmlns:w14="http://schemas.microsoft.com/office/word/2010/wordml" xmlns:w15="http://schemas.microsoft.com/office/word/2012/wordml" mc:Ignorable="w14 w15">
+<w:styles xmlns:mc="http://schemas.openxmlformats.org/markup-compatibility/2006" xmlns:r="http://schemas.openxmlformats.org/officeDocument/2006/relationships" xmlns:w="http://schemas.openxmlformats.org/wordprocessingml/2006/main" xmlns:w14="http://schemas.microsoft.com/office/word/2010/wordml" xmlns:w15="http://schemas.microsoft.com/office/word/2012/wordml" xmlns:w16cid="http://schemas.microsoft.com/office/word/2016/wordml/cid" xmlns:w16se="http://schemas.microsoft.com/office/word/2015/wordml/symex" mc:Ignorable="w14 w15 w16se w16cid">
   <w:docDefaults>
     <w:rPrDefault>
       <w:rPr>
@@ -3415,7 +3417,7 @@
       </w:pPr>
     </w:pPrDefault>
   </w:docDefaults>
-  <w:latentStyles w:defLockedState="0" w:defUIPriority="99" w:defSemiHidden="0" w:defUnhideWhenUsed="0" w:defQFormat="0" w:count="382">
+  <w:latentStyles w:defLockedState="0" w:defUIPriority="99" w:defSemiHidden="0" w:defUnhideWhenUsed="0" w:defQFormat="0" w:count="375">
     <w:lsdException w:name="Normal" w:uiPriority="0" w:qFormat="1"/>
     <w:lsdException w:name="heading 1" w:uiPriority="9" w:qFormat="1"/>
     <w:lsdException w:name="heading 2" w:semiHidden="1" w:uiPriority="9" w:unhideWhenUsed="1" w:qFormat="1"/>

</xml_diff>

<commit_message>
wrote acceptance test for main page
</commit_message>
<xml_diff>
--- a/documentation/how_to_setup_documentation.docx
+++ b/documentation/how_to_setup_documentation.docx
@@ -58,6 +58,127 @@
           <w:sz w:val="28"/>
         </w:rPr>
       </w:pPr>
+      <w:r>
+        <w:rPr>
+          <w:b/>
+          <w:sz w:val="28"/>
+        </w:rPr>
+        <w:t>Running</w:t>
+      </w:r>
+      <w:r>
+        <w:rPr>
+          <w:b/>
+          <w:sz w:val="28"/>
+        </w:rPr>
+        <w:t xml:space="preserve"> and Setting up the system tests </w:t>
+      </w:r>
+      <w:r>
+        <w:rPr>
+          <w:b/>
+          <w:sz w:val="28"/>
+        </w:rPr>
+        <w:t>on a local machine</w:t>
+      </w:r>
+    </w:p>
+    <w:p>
+      <w:pPr>
+        <w:pStyle w:val="ListParagraph"/>
+        <w:numPr>
+          <w:ilvl w:val="0"/>
+          <w:numId w:val="1"/>
+        </w:numPr>
+      </w:pPr>
+      <w:r>
+        <w:t>Download and update Chrome to the latest version</w:t>
+      </w:r>
+    </w:p>
+    <w:p>
+      <w:pPr>
+        <w:pStyle w:val="ListParagraph"/>
+        <w:numPr>
+          <w:ilvl w:val="0"/>
+          <w:numId w:val="1"/>
+        </w:numPr>
+      </w:pPr>
+      <w:r>
+        <w:t xml:space="preserve">Download </w:t>
+      </w:r>
+      <w:r>
+        <w:t xml:space="preserve">Java </w:t>
+      </w:r>
+      <w:r>
+        <w:t>JDK and JRE 1.8</w:t>
+      </w:r>
+    </w:p>
+    <w:p>
+      <w:pPr>
+        <w:pStyle w:val="ListParagraph"/>
+        <w:numPr>
+          <w:ilvl w:val="0"/>
+          <w:numId w:val="1"/>
+        </w:numPr>
+      </w:pPr>
+      <w:r>
+        <w:t xml:space="preserve">Run the command </w:t>
+      </w:r>
+      <w:proofErr w:type="spellStart"/>
+      <w:r>
+        <w:t>webdriver</w:t>
+      </w:r>
+      <w:proofErr w:type="spellEnd"/>
+      <w:r>
+        <w:t xml:space="preserve">-manager update to update your </w:t>
+      </w:r>
+      <w:proofErr w:type="spellStart"/>
+      <w:r>
+        <w:t>chromedriver</w:t>
+      </w:r>
+      <w:proofErr w:type="spellEnd"/>
+      <w:r>
+        <w:t xml:space="preserve"> and jetty server</w:t>
+      </w:r>
+    </w:p>
+    <w:p>
+      <w:pPr>
+        <w:pStyle w:val="ListParagraph"/>
+        <w:numPr>
+          <w:ilvl w:val="0"/>
+          <w:numId w:val="1"/>
+        </w:numPr>
+      </w:pPr>
+      <w:r>
+        <w:t xml:space="preserve">Run the command </w:t>
+      </w:r>
+      <w:proofErr w:type="spellStart"/>
+      <w:r>
+        <w:t>webdriver</w:t>
+      </w:r>
+      <w:proofErr w:type="spellEnd"/>
+      <w:r>
+        <w:t>-manager start to start the selenium driver.</w:t>
+      </w:r>
+    </w:p>
+    <w:p>
+      <w:pPr>
+        <w:pStyle w:val="ListParagraph"/>
+        <w:numPr>
+          <w:ilvl w:val="0"/>
+          <w:numId w:val="1"/>
+        </w:numPr>
+      </w:pPr>
+      <w:r>
+        <w:t>After step 4, you can run the acceptance/system tests by running the command ng e2e in the web directory.</w:t>
+      </w:r>
+    </w:p>
+    <w:p>
+      <w:pPr>
+        <w:rPr>
+          <w:b/>
+          <w:sz w:val="28"/>
+        </w:rPr>
+      </w:pPr>
+      <w:bookmarkStart w:id="0" w:name="_GoBack"/>
+      <w:bookmarkEnd w:id="0"/>
       <w:r>
         <w:rPr>
           <w:b/>
@@ -369,19 +490,7 @@
         </w:numPr>
       </w:pPr>
       <w:r>
-        <w:t xml:space="preserve">You can run </w:t>
-      </w:r>
-      <w:r>
-        <w:t>e2e</w:t>
-      </w:r>
-      <w:r>
-        <w:t xml:space="preserve"> testing</w:t>
-      </w:r>
-      <w:r>
-        <w:t xml:space="preserve"> (system tests) </w:t>
-      </w:r>
-      <w:r>
-        <w:t xml:space="preserve">by running, </w:t>
+        <w:t xml:space="preserve">You can run e2e testing (system tests) by running, </w:t>
       </w:r>
     </w:p>
     <w:p>
@@ -409,8 +518,6 @@
       <w:r>
         <w:t xml:space="preserve">2) </w:t>
       </w:r>
-      <w:bookmarkStart w:id="0" w:name="_GoBack"/>
-      <w:bookmarkEnd w:id="0"/>
       <w:r>
         <w:t xml:space="preserve">$ ng </w:t>
       </w:r>
@@ -1188,6 +1295,7 @@
           <w:szCs w:val="24"/>
           <w:lang w:val="en-CA" w:eastAsia="en-CA"/>
         </w:rPr>
+        <w:lastRenderedPageBreak/>
         <w:t xml:space="preserve"> </w:t>
       </w:r>
       <w:r>
@@ -1369,11 +1477,7 @@
         <w:t>127.0.0.1 means localhost, change the user and password fields to match the username and password you chose for MySQL</w:t>
       </w:r>
       <w:r>
-        <w:t xml:space="preserve">, the database name is shown in the screenshot below and port </w:t>
-      </w:r>
-      <w:r>
-        <w:lastRenderedPageBreak/>
-        <w:t>is 3306 which is the default. If you change the port while setting up MySQL, make sure to change port to that port number.</w:t>
+        <w:t>, the database name is shown in the screenshot below and port is 3306 which is the default. If you change the port while setting up MySQL, make sure to change port to that port number.</w:t>
       </w:r>
     </w:p>
     <w:bookmarkEnd w:id="1"/>

</xml_diff>

<commit_message>
Acceptance tests written for app, login/logout and register pages
</commit_message>
<xml_diff>
--- a/documentation/how_to_setup_documentation.docx
+++ b/documentation/how_to_setup_documentation.docx
@@ -63,122 +63,122 @@
           <w:b/>
           <w:sz w:val="28"/>
         </w:rPr>
-        <w:t>Running</w:t>
+        <w:t xml:space="preserve">Running and Setting up the system tests </w:t>
       </w:r>
       <w:r>
         <w:rPr>
           <w:b/>
           <w:sz w:val="28"/>
         </w:rPr>
-        <w:t xml:space="preserve"> and Setting up the system tests </w:t>
-      </w:r>
-      <w:r>
+        <w:t>on a local machine</w:t>
+      </w:r>
+    </w:p>
+    <w:p>
+      <w:pPr>
+        <w:pStyle w:val="ListParagraph"/>
+        <w:numPr>
+          <w:ilvl w:val="0"/>
+          <w:numId w:val="1"/>
+        </w:numPr>
+      </w:pPr>
+      <w:r>
+        <w:t>Download and update Chrome to the latest version</w:t>
+      </w:r>
+    </w:p>
+    <w:p>
+      <w:pPr>
+        <w:pStyle w:val="ListParagraph"/>
+        <w:numPr>
+          <w:ilvl w:val="0"/>
+          <w:numId w:val="1"/>
+        </w:numPr>
+      </w:pPr>
+      <w:r>
+        <w:t xml:space="preserve">Download </w:t>
+      </w:r>
+      <w:r>
+        <w:t xml:space="preserve">Java </w:t>
+      </w:r>
+      <w:r>
+        <w:t>JDK and JRE 1.8</w:t>
+      </w:r>
+    </w:p>
+    <w:p>
+      <w:pPr>
+        <w:pStyle w:val="ListParagraph"/>
+        <w:numPr>
+          <w:ilvl w:val="0"/>
+          <w:numId w:val="1"/>
+        </w:numPr>
+      </w:pPr>
+      <w:r>
+        <w:t xml:space="preserve">Run the command </w:t>
+      </w:r>
+      <w:proofErr w:type="spellStart"/>
+      <w:r>
+        <w:t>webdriver</w:t>
+      </w:r>
+      <w:proofErr w:type="spellEnd"/>
+      <w:r>
+        <w:t xml:space="preserve">-manager update to update your </w:t>
+      </w:r>
+      <w:proofErr w:type="spellStart"/>
+      <w:r>
+        <w:t>chromedriver</w:t>
+      </w:r>
+      <w:proofErr w:type="spellEnd"/>
+      <w:r>
+        <w:t xml:space="preserve"> and jetty server</w:t>
+      </w:r>
+    </w:p>
+    <w:p>
+      <w:pPr>
+        <w:pStyle w:val="ListParagraph"/>
+        <w:numPr>
+          <w:ilvl w:val="0"/>
+          <w:numId w:val="1"/>
+        </w:numPr>
+      </w:pPr>
+      <w:r>
+        <w:t xml:space="preserve">Run the command </w:t>
+      </w:r>
+      <w:proofErr w:type="spellStart"/>
+      <w:r>
+        <w:t>webdriver</w:t>
+      </w:r>
+      <w:proofErr w:type="spellEnd"/>
+      <w:r>
+        <w:t>-manager start to start the selenium driver.</w:t>
+      </w:r>
+    </w:p>
+    <w:p>
+      <w:pPr>
+        <w:pStyle w:val="ListParagraph"/>
+        <w:numPr>
+          <w:ilvl w:val="0"/>
+          <w:numId w:val="1"/>
+        </w:numPr>
+      </w:pPr>
+      <w:r>
+        <w:t xml:space="preserve">After step 4, you can run the acceptance/system tests by running the command </w:t>
+      </w:r>
+      <w:r>
+        <w:t>ng e2e --port 4200</w:t>
+      </w:r>
+      <w:r>
+        <w:t xml:space="preserve"> </w:t>
+      </w:r>
+      <w:r>
+        <w:t>in the web directory.</w:t>
+      </w:r>
+    </w:p>
+    <w:p>
+      <w:pPr>
         <w:rPr>
           <w:b/>
           <w:sz w:val="28"/>
         </w:rPr>
-        <w:t>on a local machine</w:t>
-      </w:r>
-    </w:p>
-    <w:p>
-      <w:pPr>
-        <w:pStyle w:val="ListParagraph"/>
-        <w:numPr>
-          <w:ilvl w:val="0"/>
-          <w:numId w:val="1"/>
-        </w:numPr>
-      </w:pPr>
-      <w:r>
-        <w:t>Download and update Chrome to the latest version</w:t>
-      </w:r>
-    </w:p>
-    <w:p>
-      <w:pPr>
-        <w:pStyle w:val="ListParagraph"/>
-        <w:numPr>
-          <w:ilvl w:val="0"/>
-          <w:numId w:val="1"/>
-        </w:numPr>
-      </w:pPr>
-      <w:r>
-        <w:t xml:space="preserve">Download </w:t>
-      </w:r>
-      <w:r>
-        <w:t xml:space="preserve">Java </w:t>
-      </w:r>
-      <w:r>
-        <w:t>JDK and JRE 1.8</w:t>
-      </w:r>
-    </w:p>
-    <w:p>
-      <w:pPr>
-        <w:pStyle w:val="ListParagraph"/>
-        <w:numPr>
-          <w:ilvl w:val="0"/>
-          <w:numId w:val="1"/>
-        </w:numPr>
-      </w:pPr>
-      <w:r>
-        <w:t xml:space="preserve">Run the command </w:t>
-      </w:r>
-      <w:proofErr w:type="spellStart"/>
-      <w:r>
-        <w:t>webdriver</w:t>
-      </w:r>
-      <w:proofErr w:type="spellEnd"/>
-      <w:r>
-        <w:t xml:space="preserve">-manager update to update your </w:t>
-      </w:r>
-      <w:proofErr w:type="spellStart"/>
-      <w:r>
-        <w:t>chromedriver</w:t>
-      </w:r>
-      <w:proofErr w:type="spellEnd"/>
-      <w:r>
-        <w:t xml:space="preserve"> and jetty server</w:t>
-      </w:r>
-    </w:p>
-    <w:p>
-      <w:pPr>
-        <w:pStyle w:val="ListParagraph"/>
-        <w:numPr>
-          <w:ilvl w:val="0"/>
-          <w:numId w:val="1"/>
-        </w:numPr>
-      </w:pPr>
-      <w:r>
-        <w:t xml:space="preserve">Run the command </w:t>
-      </w:r>
-      <w:proofErr w:type="spellStart"/>
-      <w:r>
-        <w:t>webdriver</w:t>
-      </w:r>
-      <w:proofErr w:type="spellEnd"/>
-      <w:r>
-        <w:t>-manager start to start the selenium driver.</w:t>
-      </w:r>
-    </w:p>
-    <w:p>
-      <w:pPr>
-        <w:pStyle w:val="ListParagraph"/>
-        <w:numPr>
-          <w:ilvl w:val="0"/>
-          <w:numId w:val="1"/>
-        </w:numPr>
-      </w:pPr>
-      <w:r>
-        <w:t>After step 4, you can run the acceptance/system tests by running the command ng e2e in the web directory.</w:t>
-      </w:r>
-    </w:p>
-    <w:p>
-      <w:pPr>
-        <w:rPr>
-          <w:b/>
-          <w:sz w:val="28"/>
-        </w:rPr>
-      </w:pPr>
-      <w:bookmarkStart w:id="0" w:name="_GoBack"/>
-      <w:bookmarkEnd w:id="0"/>
+      </w:pPr>
       <w:r>
         <w:rPr>
           <w:b/>
@@ -513,16 +513,30 @@
     <w:p>
       <w:pPr>
         <w:pStyle w:val="ListParagraph"/>
+        <w:ind w:left="1440" w:firstLine="720"/>
+      </w:pPr>
+      <w:r>
+        <w:t>2) go down to the section in this document on how to run database locally</w:t>
+      </w:r>
+    </w:p>
+    <w:p>
+      <w:pPr>
+        <w:pStyle w:val="ListParagraph"/>
         <w:ind w:left="2160"/>
       </w:pPr>
       <w:r>
-        <w:t xml:space="preserve">2) </w:t>
-      </w:r>
-      <w:r>
-        <w:t xml:space="preserve">$ ng </w:t>
-      </w:r>
-      <w:r>
-        <w:t>e2e</w:t>
+        <w:t>3</w:t>
+      </w:r>
+      <w:bookmarkStart w:id="0" w:name="_GoBack"/>
+      <w:bookmarkEnd w:id="0"/>
+      <w:r>
+        <w:t xml:space="preserve">) </w:t>
+      </w:r>
+      <w:r>
+        <w:t xml:space="preserve">$ </w:t>
+      </w:r>
+      <w:r>
+        <w:t>ng e2e --port 4200</w:t>
       </w:r>
     </w:p>
     <w:p>
@@ -551,6 +565,7 @@
         <w:ind w:left="2160"/>
       </w:pPr>
       <w:r>
+        <w:lastRenderedPageBreak/>
         <w:t>$ ng build –prod</w:t>
       </w:r>
     </w:p>
@@ -1229,6 +1244,7 @@
           <w:szCs w:val="24"/>
           <w:lang w:val="en-CA" w:eastAsia="en-CA"/>
         </w:rPr>
+        <w:lastRenderedPageBreak/>
         <w:t xml:space="preserve">user: </w:t>
       </w:r>
       <w:r>
@@ -1295,7 +1311,6 @@
           <w:szCs w:val="24"/>
           <w:lang w:val="en-CA" w:eastAsia="en-CA"/>
         </w:rPr>
-        <w:lastRenderedPageBreak/>
         <w:t xml:space="preserve"> </w:t>
       </w:r>
       <w:r>

</xml_diff>

<commit_message>
use one command to run everything
</commit_message>
<xml_diff>
--- a/documentation/how_to_setup_documentation.docx
+++ b/documentation/how_to_setup_documentation.docx
@@ -2174,21 +2174,250 @@
           <w:sz w:val="28"/>
         </w:rPr>
         <w:lastRenderedPageBreak/>
-        <w:t>Run API Tests:</w:t>
-      </w:r>
-    </w:p>
-    <w:p>
-      <w:pPr>
-        <w:rPr>
+        <w:t>API Tests:</w:t>
+      </w:r>
+    </w:p>
+    <w:p>
+      <w:pPr>
+        <w:rPr>
+          <w:sz w:val="28"/>
+        </w:rPr>
+      </w:pPr>
+      <w:r>
+        <w:rPr>
+          <w:sz w:val="28"/>
+        </w:rPr>
+        <w:t>Before Testing:</w:t>
+      </w:r>
+    </w:p>
+    <w:p>
+      <w:pPr>
+        <w:ind w:left="720"/>
+        <w:rPr>
+          <w:b/>
+        </w:rPr>
+      </w:pPr>
+      <w:r>
+        <w:rPr>
+          <w:b/>
+        </w:rPr>
+        <w:t xml:space="preserve">APITEST is located at </w:t>
+      </w:r>
+      <w:r>
+        <w:rPr>
+          <w:b/>
+          <w:sz w:val="20"/>
           <w:lang w:val="en-CA"/>
         </w:rPr>
-      </w:pPr>
-      <w:r>
-        <w:rPr>
+        <w:t>/umbuy/server/APITest/my-app/</w:t>
+      </w:r>
+    </w:p>
+    <w:p>
+      <w:pPr>
+        <w:ind w:left="720"/>
+        <w:rPr>
+          <w:sz w:val="20"/>
           <w:lang w:val="en-CA"/>
         </w:rPr>
+      </w:pPr>
+      <w:r>
+        <w:rPr>
+          <w:sz w:val="20"/>
+          <w:lang w:val="en-CA"/>
+        </w:rPr>
         <w:t>Use “mysql.server start” to start mysql.</w:t>
       </w:r>
+    </w:p>
+    <w:p>
+      <w:pPr>
+        <w:ind w:left="720"/>
+        <w:rPr>
+          <w:sz w:val="20"/>
+          <w:lang w:val="en-CA"/>
+        </w:rPr>
+      </w:pPr>
+      <w:r>
+        <w:rPr>
+          <w:sz w:val="20"/>
+          <w:lang w:val="en-CA"/>
+        </w:rPr>
+        <w:t xml:space="preserve">Change the mysql user and password to your own in localhost.js </w:t>
+      </w:r>
+    </w:p>
+    <w:p>
+      <w:pPr>
+        <w:ind w:left="720"/>
+        <w:rPr>
+          <w:sz w:val="20"/>
+          <w:lang w:val="en-CA"/>
+        </w:rPr>
+      </w:pPr>
+      <w:r>
+        <w:rPr>
+          <w:sz w:val="20"/>
+          <w:lang w:val="en-CA"/>
+        </w:rPr>
+        <w:tab/>
+        <w:t>Note: localhost.js is located at /umbuy/server/APITest/my-app/src/main/resources</w:t>
+      </w:r>
+    </w:p>
+    <w:p>
+      <w:pPr>
+        <w:ind w:left="720"/>
+        <w:rPr>
+          <w:sz w:val="20"/>
+          <w:lang w:val="en-CA"/>
+        </w:rPr>
+      </w:pPr>
+    </w:p>
+    <w:p>
+      <w:pPr>
+        <w:shd w:val="clear" w:color="auto" w:fill="1E1E1E"/>
+        <w:spacing w:line="270" w:lineRule="atLeast"/>
+        <w:ind w:left="720"/>
+        <w:rPr>
+          <w:rFonts w:ascii="Menlo" w:eastAsia="Times New Roman" w:hAnsi="Menlo" w:cs="Menlo"/>
+          <w:color w:val="D4D4D4"/>
+          <w:sz w:val="15"/>
+          <w:szCs w:val="18"/>
+          <w:lang w:eastAsia="zh-CN"/>
+        </w:rPr>
+      </w:pPr>
+      <w:r>
+        <w:rPr>
+          <w:rFonts w:ascii="Menlo" w:eastAsia="Times New Roman" w:hAnsi="Menlo" w:cs="Menlo"/>
+          <w:color w:val="D4D4D4"/>
+          <w:sz w:val="15"/>
+          <w:szCs w:val="18"/>
+          <w:lang w:eastAsia="zh-CN"/>
+        </w:rPr>
+        <w:t>brew install maven</w:t>
+      </w:r>
+    </w:p>
+    <w:p>
+      <w:pPr>
+        <w:ind w:left="720"/>
+        <w:rPr>
+          <w:sz w:val="20"/>
+          <w:lang w:val="en-CA"/>
+        </w:rPr>
+      </w:pPr>
+      <w:r>
+        <w:rPr>
+          <w:sz w:val="20"/>
+          <w:lang w:val="en-CA"/>
+        </w:rPr>
+        <w:tab/>
+        <w:t>to install build tool “Maven”</w:t>
+      </w:r>
+    </w:p>
+    <w:p>
+      <w:pPr>
+        <w:ind w:left="1440"/>
+        <w:rPr>
+          <w:sz w:val="20"/>
+          <w:lang w:val="en-CA"/>
+        </w:rPr>
+      </w:pPr>
+      <w:r>
+        <w:rPr>
+          <w:b/>
+          <w:sz w:val="20"/>
+          <w:lang w:val="en-CA"/>
+        </w:rPr>
+        <w:t>Note</w:t>
+      </w:r>
+      <w:r>
+        <w:rPr>
+          <w:sz w:val="20"/>
+          <w:lang w:val="en-CA"/>
+        </w:rPr>
+        <w:t>: file structure was generated by maven using</w:t>
+      </w:r>
+      <w:r>
+        <w:rPr>
+          <w:rFonts w:ascii="MS Mincho" w:eastAsia="MS Mincho" w:hAnsi="MS Mincho" w:cs="MS Mincho"/>
+          <w:sz w:val="20"/>
+        </w:rPr>
+        <w:t xml:space="preserve"> </w:t>
+      </w:r>
+      <w:r>
+        <w:rPr>
+          <w:rFonts w:ascii="MS Mincho" w:eastAsia="MS Mincho" w:hAnsi="MS Mincho" w:cs="MS Mincho"/>
+          <w:sz w:val="20"/>
+          <w:lang w:val="en-CA"/>
+        </w:rPr>
+        <w:t>✗</w:t>
+      </w:r>
+      <w:r>
+        <w:rPr>
+          <w:sz w:val="20"/>
+          <w:lang w:val="en-CA"/>
+        </w:rPr>
+        <w:t xml:space="preserve"> “mvn archetype:generate -DgroupId=umbuy -DartifactId=my-app -DarchetypeArtifactId=maven-archetype-quickstart -DinteractiveMode=false”</w:t>
+      </w:r>
+    </w:p>
+    <w:p>
+      <w:pPr>
+        <w:rPr>
+          <w:sz w:val="20"/>
+          <w:lang w:val="en-CA"/>
+        </w:rPr>
+      </w:pPr>
+    </w:p>
+    <w:p>
+      <w:pPr>
+        <w:rPr>
+          <w:sz w:val="28"/>
+        </w:rPr>
+      </w:pPr>
+      <w:r>
+        <w:rPr>
+          <w:sz w:val="28"/>
+        </w:rPr>
+        <w:t>Run API</w:t>
+      </w:r>
+      <w:r>
+        <w:rPr>
+          <w:sz w:val="28"/>
+        </w:rPr>
+        <w:t xml:space="preserve"> Testing:</w:t>
+      </w:r>
+    </w:p>
+    <w:p>
+      <w:pPr>
+        <w:rPr>
+          <w:sz w:val="28"/>
+        </w:rPr>
+      </w:pPr>
+      <w:r>
+        <w:rPr>
+          <w:sz w:val="28"/>
+        </w:rPr>
+        <w:tab/>
+        <w:t>One command: mvn test</w:t>
+      </w:r>
+    </w:p>
+    <w:p>
+      <w:pPr>
+        <w:ind w:left="1440"/>
+        <w:rPr>
+          <w:sz w:val="28"/>
+        </w:rPr>
+      </w:pPr>
+      <w:r>
+        <w:rPr>
+          <w:sz w:val="28"/>
+        </w:rPr>
+        <w:t>This will install node/npm, connect to test database and delete every entry inside test table, run nodejs server at background, and then do api testing.</w:t>
+      </w:r>
+    </w:p>
+    <w:p>
+      <w:pPr>
+        <w:rPr>
+          <w:lang w:val="en-CA"/>
+        </w:rPr>
+      </w:pPr>
       <w:bookmarkStart w:id="1" w:name="_GoBack"/>
       <w:bookmarkEnd w:id="1"/>
     </w:p>
@@ -2198,311 +2427,6 @@
           <w:lang w:val="en-CA"/>
         </w:rPr>
       </w:pPr>
-      <w:r>
-        <w:rPr>
-          <w:lang w:val="en-CA"/>
-        </w:rPr>
-        <w:t xml:space="preserve">Change the mysql user and password to your own in localhost.js </w:t>
-      </w:r>
-    </w:p>
-    <w:p>
-      <w:pPr>
-        <w:rPr>
-          <w:lang w:val="en-CA"/>
-        </w:rPr>
-      </w:pPr>
-      <w:r>
-        <w:rPr>
-          <w:lang w:val="en-CA"/>
-        </w:rPr>
-        <w:tab/>
-        <w:t xml:space="preserve">Note: localhost.js is located at </w:t>
-      </w:r>
-      <w:r>
-        <w:rPr>
-          <w:lang w:val="en-CA"/>
-        </w:rPr>
-        <w:t>/umbuy/server/APITest/my-app/src/main/resources</w:t>
-      </w:r>
-    </w:p>
-    <w:p>
-      <w:pPr>
-        <w:rPr>
-          <w:lang w:val="en-CA"/>
-        </w:rPr>
-      </w:pPr>
-    </w:p>
-    <w:p>
-      <w:pPr>
-        <w:shd w:val="clear" w:color="auto" w:fill="1E1E1E"/>
-        <w:spacing w:line="270" w:lineRule="atLeast"/>
-        <w:rPr>
-          <w:rFonts w:ascii="Menlo" w:eastAsia="Times New Roman" w:hAnsi="Menlo" w:cs="Menlo"/>
-          <w:color w:val="D4D4D4"/>
-          <w:sz w:val="18"/>
-          <w:szCs w:val="18"/>
-          <w:lang w:eastAsia="zh-CN"/>
-        </w:rPr>
-      </w:pPr>
-      <w:r>
-        <w:rPr>
-          <w:rFonts w:ascii="Menlo" w:eastAsia="Times New Roman" w:hAnsi="Menlo" w:cs="Menlo"/>
-          <w:color w:val="D4D4D4"/>
-          <w:sz w:val="18"/>
-          <w:szCs w:val="18"/>
-          <w:lang w:eastAsia="zh-CN"/>
-        </w:rPr>
-        <w:t>brew install maven</w:t>
-      </w:r>
-    </w:p>
-    <w:p>
-      <w:pPr>
-        <w:rPr>
-          <w:lang w:val="en-CA"/>
-        </w:rPr>
-      </w:pPr>
-      <w:r>
-        <w:rPr>
-          <w:lang w:val="en-CA"/>
-        </w:rPr>
-        <w:tab/>
-        <w:t>to install build tool “Maven”</w:t>
-      </w:r>
-    </w:p>
-    <w:p>
-      <w:pPr>
-        <w:rPr>
-          <w:lang w:val="en-CA"/>
-        </w:rPr>
-      </w:pPr>
-    </w:p>
-    <w:p>
-      <w:pPr>
-        <w:ind w:left="720"/>
-        <w:rPr>
-          <w:lang w:val="en-CA"/>
-        </w:rPr>
-      </w:pPr>
-      <w:r>
-        <w:rPr>
-          <w:b/>
-          <w:lang w:val="en-CA"/>
-        </w:rPr>
-        <w:t>Note</w:t>
-      </w:r>
-      <w:r>
-        <w:rPr>
-          <w:lang w:val="en-CA"/>
-        </w:rPr>
-        <w:t>: file structure was generated by maven using</w:t>
-      </w:r>
-      <w:r>
-        <w:rPr>
-          <w:rFonts w:ascii="MS Mincho" w:eastAsia="MS Mincho" w:hAnsi="MS Mincho" w:cs="MS Mincho"/>
-        </w:rPr>
-        <w:t xml:space="preserve"> </w:t>
-      </w:r>
-      <w:r>
-        <w:rPr>
-          <w:rFonts w:ascii="MS Mincho" w:eastAsia="MS Mincho" w:hAnsi="MS Mincho" w:cs="MS Mincho"/>
-          <w:lang w:val="en-CA"/>
-        </w:rPr>
-        <w:t>✗</w:t>
-      </w:r>
-      <w:r>
-        <w:rPr>
-          <w:lang w:val="en-CA"/>
-        </w:rPr>
-        <w:t xml:space="preserve"> </w:t>
-      </w:r>
-      <w:r>
-        <w:rPr>
-          <w:lang w:val="en-CA"/>
-        </w:rPr>
-        <w:t>“</w:t>
-      </w:r>
-      <w:r>
-        <w:rPr>
-          <w:lang w:val="en-CA"/>
-        </w:rPr>
-        <w:t>mvn archetype:generate -DgroupId=umbuy -DartifactId=my-app -DarchetypeArtifactId=maven-archetype-quickstart -DinteractiveMode=false</w:t>
-      </w:r>
-      <w:r>
-        <w:rPr>
-          <w:lang w:val="en-CA"/>
-        </w:rPr>
-        <w:t>”</w:t>
-      </w:r>
-    </w:p>
-    <w:p>
-      <w:pPr>
-        <w:ind w:left="720"/>
-        <w:rPr>
-          <w:lang w:val="en-CA"/>
-        </w:rPr>
-      </w:pPr>
-    </w:p>
-    <w:p>
-      <w:pPr>
-        <w:rPr>
-          <w:lang w:val="en-CA"/>
-        </w:rPr>
-      </w:pPr>
-    </w:p>
-    <w:p>
-      <w:pPr>
-        <w:shd w:val="clear" w:color="auto" w:fill="1E1E1E"/>
-        <w:spacing w:line="270" w:lineRule="atLeast"/>
-        <w:rPr>
-          <w:rFonts w:ascii="Menlo" w:eastAsia="Times New Roman" w:hAnsi="Menlo" w:cs="Menlo"/>
-          <w:color w:val="D4D4D4"/>
-          <w:sz w:val="18"/>
-          <w:szCs w:val="18"/>
-          <w:lang w:eastAsia="zh-CN"/>
-        </w:rPr>
-      </w:pPr>
-      <w:r>
-        <w:rPr>
-          <w:rFonts w:ascii="Menlo" w:eastAsia="Times New Roman" w:hAnsi="Menlo" w:cs="Menlo"/>
-          <w:color w:val="D4D4D4"/>
-          <w:sz w:val="18"/>
-          <w:szCs w:val="18"/>
-          <w:lang w:eastAsia="zh-CN"/>
-        </w:rPr>
-        <w:t xml:space="preserve">1.mvn </w:t>
-      </w:r>
-      <w:r>
-        <w:rPr>
-          <w:rFonts w:ascii="Menlo" w:eastAsia="Times New Roman" w:hAnsi="Menlo" w:cs="Menlo"/>
-          <w:color w:val="D4D4D4"/>
-          <w:sz w:val="18"/>
-          <w:szCs w:val="18"/>
-          <w:lang w:eastAsia="zh-CN"/>
-        </w:rPr>
-        <w:t>generate-resources</w:t>
-      </w:r>
-    </w:p>
-    <w:p>
-      <w:r>
-        <w:tab/>
-        <w:t>to install all the related packages</w:t>
-      </w:r>
-    </w:p>
-    <w:p>
-      <w:pPr>
-        <w:shd w:val="clear" w:color="auto" w:fill="1E1E1E"/>
-        <w:spacing w:line="270" w:lineRule="atLeast"/>
-        <w:rPr>
-          <w:rFonts w:ascii="Menlo" w:eastAsia="Times New Roman" w:hAnsi="Menlo" w:cs="Menlo"/>
-          <w:color w:val="D4D4D4"/>
-          <w:sz w:val="18"/>
-          <w:szCs w:val="18"/>
-          <w:lang w:eastAsia="zh-CN"/>
-        </w:rPr>
-      </w:pPr>
-      <w:r>
-        <w:rPr>
-          <w:rFonts w:ascii="Menlo" w:eastAsia="Times New Roman" w:hAnsi="Menlo" w:cs="Menlo"/>
-          <w:color w:val="D4D4D4"/>
-          <w:sz w:val="18"/>
-          <w:szCs w:val="18"/>
-          <w:lang w:eastAsia="zh-CN"/>
-        </w:rPr>
-        <w:t xml:space="preserve">2. bash run.sh </w:t>
-      </w:r>
-    </w:p>
-    <w:p>
-      <w:r>
-        <w:tab/>
-        <w:t>to run localhost server</w:t>
-      </w:r>
-    </w:p>
-    <w:p>
-      <w:pPr>
-        <w:shd w:val="clear" w:color="auto" w:fill="1E1E1E"/>
-        <w:spacing w:line="270" w:lineRule="atLeast"/>
-        <w:rPr>
-          <w:rFonts w:ascii="Menlo" w:eastAsia="Times New Roman" w:hAnsi="Menlo" w:cs="Menlo"/>
-          <w:color w:val="D4D4D4"/>
-          <w:sz w:val="18"/>
-          <w:szCs w:val="18"/>
-          <w:lang w:eastAsia="zh-CN"/>
-        </w:rPr>
-      </w:pPr>
-      <w:r>
-        <w:rPr>
-          <w:rFonts w:ascii="Menlo" w:eastAsia="Times New Roman" w:hAnsi="Menlo" w:cs="Menlo"/>
-          <w:color w:val="D4D4D4"/>
-          <w:sz w:val="18"/>
-          <w:szCs w:val="18"/>
-          <w:lang w:eastAsia="zh-CN"/>
-        </w:rPr>
-        <w:t xml:space="preserve">3. mvn test </w:t>
-      </w:r>
-    </w:p>
-    <w:p>
-      <w:r>
-        <w:tab/>
-        <w:t>to run api test</w:t>
-      </w:r>
-    </w:p>
-    <w:p>
-      <w:pPr>
-        <w:shd w:val="clear" w:color="auto" w:fill="1E1E1E"/>
-        <w:spacing w:line="270" w:lineRule="atLeast"/>
-        <w:rPr>
-          <w:rFonts w:ascii="Menlo" w:eastAsia="Times New Roman" w:hAnsi="Menlo" w:cs="Menlo"/>
-          <w:color w:val="D4D4D4"/>
-          <w:sz w:val="18"/>
-          <w:szCs w:val="18"/>
-          <w:lang w:eastAsia="zh-CN"/>
-        </w:rPr>
-      </w:pPr>
-      <w:r>
-        <w:rPr>
-          <w:rFonts w:ascii="Menlo" w:eastAsia="Times New Roman" w:hAnsi="Menlo" w:cs="Menlo"/>
-          <w:color w:val="D4D4D4"/>
-          <w:sz w:val="18"/>
-          <w:szCs w:val="18"/>
-          <w:lang w:eastAsia="zh-CN"/>
-        </w:rPr>
-        <w:t>4. killall node</w:t>
-      </w:r>
-    </w:p>
-    <w:p>
-      <w:r>
-        <w:tab/>
-        <w:t>to stop the server</w:t>
-      </w:r>
-    </w:p>
-    <w:p>
-      <w:pPr>
-        <w:shd w:val="clear" w:color="auto" w:fill="1E1E1E"/>
-        <w:spacing w:line="270" w:lineRule="atLeast"/>
-        <w:rPr>
-          <w:rFonts w:ascii="Menlo" w:eastAsia="Times New Roman" w:hAnsi="Menlo" w:cs="Menlo"/>
-          <w:color w:val="D4D4D4"/>
-          <w:sz w:val="18"/>
-          <w:szCs w:val="18"/>
-          <w:lang w:eastAsia="zh-CN"/>
-        </w:rPr>
-      </w:pPr>
-      <w:r>
-        <w:rPr>
-          <w:rFonts w:ascii="Menlo" w:eastAsia="Times New Roman" w:hAnsi="Menlo" w:cs="Menlo"/>
-          <w:color w:val="D4D4D4"/>
-          <w:sz w:val="18"/>
-          <w:szCs w:val="18"/>
-          <w:lang w:eastAsia="zh-CN"/>
-        </w:rPr>
-        <w:t>5. mvn clean</w:t>
-      </w:r>
-    </w:p>
-    <w:p>
-      <w:r>
-        <w:tab/>
-        <w:t>to clean all the downloaded packages and generated files</w:t>
-      </w:r>
     </w:p>
     <w:p>
       <w:pPr>

</xml_diff>

<commit_message>
fnished one command for tests
</commit_message>
<xml_diff>
--- a/documentation/how_to_setup_documentation.docx
+++ b/documentation/how_to_setup_documentation.docx
@@ -112,64 +112,41 @@
         </w:numPr>
       </w:pPr>
       <w:r>
-        <w:t xml:space="preserve">Run the command </w:t>
-      </w:r>
-      <w:proofErr w:type="spellStart"/>
-      <w:r>
-        <w:t>webdriver</w:t>
-      </w:r>
-      <w:proofErr w:type="spellEnd"/>
-      <w:r>
-        <w:t xml:space="preserve">-manager update to update your </w:t>
-      </w:r>
-      <w:proofErr w:type="spellStart"/>
-      <w:r>
-        <w:t>chromedriver</w:t>
-      </w:r>
-      <w:proofErr w:type="spellEnd"/>
-      <w:r>
-        <w:t xml:space="preserve"> and jetty server</w:t>
-      </w:r>
-    </w:p>
-    <w:p>
-      <w:pPr>
-        <w:pStyle w:val="ListParagraph"/>
-        <w:numPr>
-          <w:ilvl w:val="0"/>
-          <w:numId w:val="1"/>
-        </w:numPr>
-      </w:pPr>
-      <w:r>
-        <w:t xml:space="preserve">Run the command </w:t>
-      </w:r>
-      <w:proofErr w:type="spellStart"/>
-      <w:r>
-        <w:t>webdriver</w:t>
-      </w:r>
-      <w:proofErr w:type="spellEnd"/>
-      <w:r>
-        <w:t>-manager start to start the selenium driver.</w:t>
-      </w:r>
-    </w:p>
-    <w:p>
-      <w:pPr>
-        <w:pStyle w:val="ListParagraph"/>
-        <w:numPr>
-          <w:ilvl w:val="0"/>
-          <w:numId w:val="1"/>
-        </w:numPr>
-      </w:pPr>
-      <w:r>
-        <w:t xml:space="preserve">After step 4, you can run the acceptance/system tests by running the command </w:t>
-      </w:r>
-      <w:r>
-        <w:t>ng e2e --port 4200</w:t>
+        <w:t>Run the command</w:t>
       </w:r>
       <w:r>
         <w:t xml:space="preserve"> </w:t>
       </w:r>
-      <w:r>
-        <w:t>in the web directory.</w:t>
+      <w:proofErr w:type="spellStart"/>
+      <w:r>
+        <w:rPr>
+          <w:color w:val="FF0000"/>
+        </w:rPr>
+        <w:t>npm</w:t>
+      </w:r>
+      <w:proofErr w:type="spellEnd"/>
+      <w:r>
+        <w:rPr>
+          <w:color w:val="FF0000"/>
+        </w:rPr>
+        <w:t xml:space="preserve"> run </w:t>
+      </w:r>
+      <w:proofErr w:type="spellStart"/>
+      <w:r>
+        <w:rPr>
+          <w:color w:val="FF0000"/>
+        </w:rPr>
+        <w:t>systemTests</w:t>
+      </w:r>
+      <w:proofErr w:type="spellEnd"/>
+      <w:r>
+        <w:rPr>
+          <w:color w:val="FF0000"/>
+        </w:rPr>
+        <w:t xml:space="preserve"> </w:t>
+      </w:r>
+      <w:r>
+        <w:t>in the web directory</w:t>
       </w:r>
     </w:p>
     <w:p>
@@ -457,7 +434,18 @@
         <w:ind w:left="2160"/>
       </w:pPr>
       <w:r>
-        <w:t>$ ng serve</w:t>
+        <w:t xml:space="preserve">$ </w:t>
+      </w:r>
+      <w:proofErr w:type="spellStart"/>
+      <w:r>
+        <w:t>n</w:t>
+      </w:r>
+      <w:r>
+        <w:t>pm</w:t>
+      </w:r>
+      <w:proofErr w:type="spellEnd"/>
+      <w:r>
+        <w:t xml:space="preserve"> run localhost (will run ng serve and node localhost.js) or ng serve</w:t>
       </w:r>
     </w:p>
     <w:p>
@@ -501,43 +489,22 @@
       <w:r>
         <w:t xml:space="preserve">1) </w:t>
       </w:r>
-      <w:proofErr w:type="spellStart"/>
-      <w:r>
-        <w:t>webdriver</w:t>
-      </w:r>
-      <w:proofErr w:type="spellEnd"/>
-      <w:r>
-        <w:t>-manager start</w:t>
-      </w:r>
-    </w:p>
-    <w:p>
-      <w:pPr>
-        <w:pStyle w:val="ListParagraph"/>
-        <w:ind w:left="1440" w:firstLine="720"/>
-      </w:pPr>
-      <w:r>
-        <w:t>2) go down to the section in this document on how to run database locally</w:t>
-      </w:r>
-    </w:p>
-    <w:p>
-      <w:pPr>
-        <w:pStyle w:val="ListParagraph"/>
-        <w:ind w:left="2160"/>
-      </w:pPr>
-      <w:r>
-        <w:t>3</w:t>
-      </w:r>
-      <w:bookmarkStart w:id="0" w:name="_GoBack"/>
-      <w:bookmarkEnd w:id="0"/>
-      <w:r>
-        <w:t xml:space="preserve">) </w:t>
-      </w:r>
       <w:r>
         <w:t xml:space="preserve">$ </w:t>
       </w:r>
-      <w:r>
-        <w:t>ng e2e --port 4200</w:t>
-      </w:r>
+      <w:proofErr w:type="spellStart"/>
+      <w:r>
+        <w:t>npm</w:t>
+      </w:r>
+      <w:proofErr w:type="spellEnd"/>
+      <w:r>
+        <w:t xml:space="preserve"> run </w:t>
+      </w:r>
+      <w:proofErr w:type="spellStart"/>
+      <w:r>
+        <w:t>systemTests</w:t>
+      </w:r>
+      <w:proofErr w:type="spellEnd"/>
     </w:p>
     <w:p>
       <w:pPr>
@@ -565,7 +532,6 @@
         <w:ind w:left="2160"/>
       </w:pPr>
       <w:r>
-        <w:lastRenderedPageBreak/>
         <w:t>$ ng build –prod</w:t>
       </w:r>
     </w:p>
@@ -593,6 +559,26 @@
       <w:proofErr w:type="gramEnd"/>
       <w:r>
         <w:t>’ successfully, you can now get MySQL database ready.</w:t>
+      </w:r>
+      <w:r>
+        <w:t xml:space="preserve"> If you use </w:t>
+      </w:r>
+      <w:r>
+        <w:t>‘</w:t>
+      </w:r>
+      <w:proofErr w:type="spellStart"/>
+      <w:r>
+        <w:t>npm</w:t>
+      </w:r>
+      <w:proofErr w:type="spellEnd"/>
+      <w:r>
+        <w:t xml:space="preserve"> run localhost</w:t>
+      </w:r>
+      <w:r>
+        <w:t>’</w:t>
+      </w:r>
+      <w:r>
+        <w:t>, then make sure your database is set up properly locally following the instructions below.</w:t>
       </w:r>
     </w:p>
     <w:p>
@@ -1244,7 +1230,6 @@
           <w:szCs w:val="24"/>
           <w:lang w:val="en-CA" w:eastAsia="en-CA"/>
         </w:rPr>
-        <w:lastRenderedPageBreak/>
         <w:t xml:space="preserve">user: </w:t>
       </w:r>
       <w:r>
@@ -1397,6 +1382,7 @@
           <w:szCs w:val="24"/>
           <w:lang w:val="en-CA" w:eastAsia="en-CA"/>
         </w:rPr>
+        <w:lastRenderedPageBreak/>
         <w:t xml:space="preserve">database: </w:t>
       </w:r>
       <w:r>
@@ -1487,7 +1473,7 @@
           <w:numId w:val="6"/>
         </w:numPr>
       </w:pPr>
-      <w:bookmarkStart w:id="1" w:name="_Hlk506221442"/>
+      <w:bookmarkStart w:id="0" w:name="_Hlk506221442"/>
       <w:r>
         <w:t>127.0.0.1 means localhost, change the user and password fields to match the username and password you chose for MySQL</w:t>
       </w:r>
@@ -1495,7 +1481,7 @@
         <w:t>, the database name is shown in the screenshot below and port is 3306 which is the default. If you change the port while setting up MySQL, make sure to change port to that port number.</w:t>
       </w:r>
     </w:p>
-    <w:bookmarkEnd w:id="1"/>
+    <w:bookmarkEnd w:id="0"/>
     <w:p>
       <w:pPr>
         <w:pStyle w:val="ListParagraph"/>
@@ -1811,6 +1797,31 @@
         </w:rPr>
         <w:t>.</w:t>
       </w:r>
+      <w:r>
+        <w:rPr>
+          <w:b/>
+          <w:color w:val="FF0000"/>
+        </w:rPr>
+        <w:t xml:space="preserve"> Or type </w:t>
+      </w:r>
+      <w:proofErr w:type="spellStart"/>
+      <w:r>
+        <w:rPr>
+          <w:b/>
+          <w:color w:val="FF0000"/>
+        </w:rPr>
+        <w:t>npm</w:t>
+      </w:r>
+      <w:proofErr w:type="spellEnd"/>
+      <w:r>
+        <w:rPr>
+          <w:b/>
+          <w:color w:val="FF0000"/>
+        </w:rPr>
+        <w:t xml:space="preserve"> run localhost, it runs both of them at the same time.</w:t>
+      </w:r>
+      <w:bookmarkStart w:id="1" w:name="_GoBack"/>
+      <w:bookmarkEnd w:id="1"/>
     </w:p>
     <w:p>
       <w:pPr>

</xml_diff>